<commit_message>
scroll aide et corrections contenu aide et changement icone
</commit_message>
<xml_diff>
--- a/ProjetS2/Cahier-des-charges (1).docx
+++ b/ProjetS2/Cahier-des-charges (1).docx
@@ -1,10 +1,10 @@
 
 <file path=word/document.xml><?xml version="1.0" encoding="utf-8"?>
-<w:document xmlns:ve="http://schemas.openxmlformats.org/markup-compatibility/2006" xmlns:o="urn:schemas-microsoft-com:office:office" xmlns:r="http://schemas.openxmlformats.org/officeDocument/2006/relationships" xmlns:m="http://schemas.openxmlformats.org/officeDocument/2006/math" xmlns:v="urn:schemas-microsoft-com:vml" xmlns:wp="http://schemas.openxmlformats.org/drawingml/2006/wordprocessingDrawing" xmlns:w10="urn:schemas-microsoft-com:office:word" xmlns:w="http://schemas.openxmlformats.org/wordprocessingml/2006/main" xmlns:wne="http://schemas.microsoft.com/office/word/2006/wordml">
+<w:document xmlns:wpc="http://schemas.microsoft.com/office/word/2010/wordprocessingCanvas" xmlns:mc="http://schemas.openxmlformats.org/markup-compatibility/2006" xmlns:o="urn:schemas-microsoft-com:office:office" xmlns:r="http://schemas.openxmlformats.org/officeDocument/2006/relationships" xmlns:m="http://schemas.openxmlformats.org/officeDocument/2006/math" xmlns:v="urn:schemas-microsoft-com:vml" xmlns:wp14="http://schemas.microsoft.com/office/word/2010/wordprocessingDrawing" xmlns:wp="http://schemas.openxmlformats.org/drawingml/2006/wordprocessingDrawing" xmlns:w10="urn:schemas-microsoft-com:office:word" xmlns:w="http://schemas.openxmlformats.org/wordprocessingml/2006/main" xmlns:w14="http://schemas.microsoft.com/office/word/2010/wordml" xmlns:w15="http://schemas.microsoft.com/office/word/2012/wordml" xmlns:wpg="http://schemas.microsoft.com/office/word/2010/wordprocessingGroup" xmlns:wpi="http://schemas.microsoft.com/office/word/2010/wordprocessingInk" xmlns:wne="http://schemas.microsoft.com/office/word/2006/wordml" xmlns:wps="http://schemas.microsoft.com/office/word/2010/wordprocessingShape" mc:Ignorable="w14 w15 wp14">
   <w:body>
     <w:p>
       <w:pPr>
-        <w:pStyle w:val="Title"/>
+        <w:pStyle w:val="Titre"/>
       </w:pPr>
       <w:r>
         <w:t>Cahier de</w:t>
@@ -19,7 +19,15 @@
     <w:p>
       <w:r>
         <w:tab/>
-        <w:t>Nous allons développer une Mini-calculatrice et un Mini-tableur en Java. Le programme sera divisé en deux parties indépendantes : une partie calculatrice qui comportera la mini-calculatrice de base et le gestionnaire de mémoire, et une seconde partie qui sera le mini-tableur.</w:t>
+        <w:t xml:space="preserve">Nous allons développer une Mini-calculatrice et un Mini-tableur en Java. Le programme sera divisé en deux parties indépendantes : une partie calculatrice qui </w:t>
+      </w:r>
+      <w:proofErr w:type="gramStart"/>
+      <w:r>
+        <w:t>comportera</w:t>
+      </w:r>
+      <w:proofErr w:type="gramEnd"/>
+      <w:r>
+        <w:t xml:space="preserve"> la mini-calculatrice de base et le gestionnaire de mémoire, et une seconde partie qui sera le mini-tableur.</w:t>
       </w:r>
     </w:p>
     <w:p>
@@ -30,7 +38,7 @@
     </w:p>
     <w:p>
       <w:pPr>
-        <w:pStyle w:val="Heading1"/>
+        <w:pStyle w:val="Titre1"/>
       </w:pPr>
       <w:r>
         <w:t>I - Mini-calculatrice simple</w:t>
@@ -38,7 +46,7 @@
     </w:p>
     <w:p>
       <w:pPr>
-        <w:pStyle w:val="Heading2"/>
+        <w:pStyle w:val="Titre2"/>
       </w:pPr>
       <w:r>
         <w:t>a) Interface graphique - fonctionnement général</w:t>
@@ -78,7 +86,7 @@
     </w:p>
     <w:p>
       <w:pPr>
-        <w:pStyle w:val="Heading2"/>
+        <w:pStyle w:val="Titre2"/>
       </w:pPr>
       <w:r>
         <w:t>b) Fonctionnement d</w:t>
@@ -89,7 +97,7 @@
     </w:p>
     <w:p>
       <w:pPr>
-        <w:pStyle w:val="Heading3"/>
+        <w:pStyle w:val="Titre3"/>
       </w:pPr>
       <w:r>
         <w:t>1) Calculs simples</w:t>
@@ -106,12 +114,14 @@
           <w:i/>
         </w:rPr>
       </w:pPr>
+      <w:proofErr w:type="gramStart"/>
       <w:r>
         <w:rPr>
           <w:i/>
         </w:rPr>
         <w:t>nombre</w:t>
       </w:r>
+      <w:proofErr w:type="gramEnd"/>
       <w:r>
         <w:rPr>
           <w:i/>
@@ -145,7 +155,15 @@
     </w:p>
     <w:p>
       <w:r>
-        <w:t>- Le nombre pourra être un entier ou un réel, l'utilisateur pourra entrer un nombre négatif à l'aide du signe "-" (ex : -15) et un réel grâce au signe "." (ex : 5.1) ; les deux signes pourront être combinés.</w:t>
+        <w:t>- Le nombre pourra être un entier ou un réel, l'utilisateur pourra entrer un nombre négatif à l'aide du signe "-" (ex : -15) et un réel grâce au signe "." (</w:t>
+      </w:r>
+      <w:proofErr w:type="gramStart"/>
+      <w:r>
+        <w:t>ex</w:t>
+      </w:r>
+      <w:proofErr w:type="gramEnd"/>
+      <w:r>
+        <w:t xml:space="preserve"> : 5.1) ; les deux signes pourront être combinés.</w:t>
       </w:r>
     </w:p>
     <w:p>
@@ -160,7 +178,7 @@
     </w:p>
     <w:p>
       <w:pPr>
-        <w:pStyle w:val="Heading3"/>
+        <w:pStyle w:val="Titre3"/>
       </w:pPr>
       <w:r>
         <w:t>2) Calculs avec parenthèses</w:t>
@@ -213,8 +231,13 @@
     </w:p>
     <w:p>
       <w:r>
-        <w:t>- On autorisera également les calculs avec plusieurs opérateurs sans parenthèses (ex : 1+5*4/2 )</w:t>
-      </w:r>
+        <w:t>- On autorisera également les calculs avec plusieurs opérateurs sans parenthèses (ex : 1+5*4/</w:t>
+      </w:r>
+      <w:proofErr w:type="gramStart"/>
+      <w:r>
+        <w:t>2 )</w:t>
+      </w:r>
+      <w:proofErr w:type="gramEnd"/>
     </w:p>
     <w:p>
       <w:r>
@@ -223,7 +246,7 @@
     </w:p>
     <w:p>
       <w:pPr>
-        <w:pStyle w:val="Heading3"/>
+        <w:pStyle w:val="Titre3"/>
       </w:pPr>
       <w:r>
         <w:t>3) Calculs utilisant la mémoire</w:t>
@@ -255,7 +278,15 @@
         <w:t>L</w:t>
       </w:r>
       <w:r>
-        <w:t>a mémoire pourra être utilisé dans les calculs comme un nombre "normal".</w:t>
+        <w:t xml:space="preserve">a mémoire pourra être </w:t>
+      </w:r>
+      <w:proofErr w:type="gramStart"/>
+      <w:r>
+        <w:t>utilisé</w:t>
+      </w:r>
+      <w:proofErr w:type="gramEnd"/>
+      <w:r>
+        <w:t xml:space="preserve"> dans les calculs comme un nombre "normal".</w:t>
       </w:r>
     </w:p>
     <w:p>
@@ -300,7 +331,7 @@
     </w:p>
     <w:p>
       <w:pPr>
-        <w:pStyle w:val="Heading2"/>
+        <w:pStyle w:val="Titre2"/>
       </w:pPr>
       <w:r>
         <w:t>c) Fonctionnement du champ d'exécution de commandes : mode mémoire</w:t>
@@ -359,7 +390,15 @@
     </w:p>
     <w:p>
       <w:r>
-        <w:t>- La zone de mémoire concernée peut être un intervalle (plusieurs mémoires éditées en même temps. Pour cela, l'utilisateur devra préciser la première et la dernière zone mémoire concernée, et entrer ".." entre celles-ci (ex : A..F)</w:t>
+        <w:t>- La zone de mémoire concernée peut être un intervalle (plusieurs mémoires éditées en même temps. Pour cela, l'utilisateur devra préciser la première et la dernière zone mémoire concernée, et entrer ".." entre celles-ci (ex : A</w:t>
+      </w:r>
+      <w:proofErr w:type="gramStart"/>
+      <w:r>
+        <w:t>..</w:t>
+      </w:r>
+      <w:proofErr w:type="gramEnd"/>
+      <w:r>
+        <w:t>F)</w:t>
       </w:r>
     </w:p>
     <w:p>
@@ -377,7 +416,15 @@
         <w:t>- RAZ : remet à zéro les cases mémoires spécifiées ou toutes les cases mémoire et renvoie le message "OK"</w:t>
       </w:r>
       <w:r>
-        <w:t xml:space="preserve"> (ex : RAZ A..H)</w:t>
+        <w:t xml:space="preserve"> (ex : RAZ A</w:t>
+      </w:r>
+      <w:proofErr w:type="gramStart"/>
+      <w:r>
+        <w:t>..</w:t>
+      </w:r>
+      <w:proofErr w:type="gramEnd"/>
+      <w:r>
+        <w:t>H)</w:t>
       </w:r>
     </w:p>
     <w:p>
@@ -393,17 +440,41 @@
         <w:t>- SOM : effectue la somme des cases mémoires spécifiées</w:t>
       </w:r>
       <w:r>
-        <w:t>, et renvoie le résultat (ex : SOM A..G)</w:t>
-      </w:r>
-    </w:p>
-    <w:p>
-      <w:r>
-        <w:t>- PROD : effectue le produit des cases mémoires spécifiées, et renvoie le résultat (ex : PROD A..B)</w:t>
-      </w:r>
-    </w:p>
-    <w:p>
-      <w:r>
-        <w:t>- MOY : effectue la moyenne des cases mémoires spécifiées, et renvoie le résultat (ex : MOY A..Z)</w:t>
+        <w:t>, et renvoie le résultat (ex : SOM A</w:t>
+      </w:r>
+      <w:proofErr w:type="gramStart"/>
+      <w:r>
+        <w:t>..</w:t>
+      </w:r>
+      <w:proofErr w:type="gramEnd"/>
+      <w:r>
+        <w:t>G)</w:t>
+      </w:r>
+    </w:p>
+    <w:p>
+      <w:r>
+        <w:t>- PROD : effectue le produit des cases mémoires spécifiées, et renvoie le résultat (ex : PROD A</w:t>
+      </w:r>
+      <w:proofErr w:type="gramStart"/>
+      <w:r>
+        <w:t>..</w:t>
+      </w:r>
+      <w:proofErr w:type="gramEnd"/>
+      <w:r>
+        <w:t>B)</w:t>
+      </w:r>
+    </w:p>
+    <w:p>
+      <w:r>
+        <w:t>- MOY : effectue la moyenne des cases mémoires spécifiées, et renvoie le résultat (ex : MOY A</w:t>
+      </w:r>
+      <w:proofErr w:type="gramStart"/>
+      <w:r>
+        <w:t>..</w:t>
+      </w:r>
+      <w:proofErr w:type="gramEnd"/>
+      <w:r>
+        <w:t>Z)</w:t>
       </w:r>
     </w:p>
     <w:p>
@@ -413,7 +484,15 @@
     </w:p>
     <w:p>
       <w:r>
-        <w:t>- CAR : modifie la valeur des cases mémoires spécifiées pour leur affecter le carré de leur valeur initiale, et renvoie "OK" (ex : SQRT G..K)</w:t>
+        <w:t>- CAR : modifie la valeur des cases mémoires spécifiées pour leur affecter le carré de leur valeur initiale, et renvoie "OK" (ex : SQRT G</w:t>
+      </w:r>
+      <w:proofErr w:type="gramStart"/>
+      <w:r>
+        <w:t>..</w:t>
+      </w:r>
+      <w:proofErr w:type="gramEnd"/>
+      <w:r>
+        <w:t>K)</w:t>
       </w:r>
     </w:p>
     <w:p>
@@ -423,7 +502,15 @@
     </w:p>
     <w:p>
       <w:r>
-        <w:t>- ADD : Ajoute la valeur spécifiée à la valeur des cases mémoires concernées et renvoie "OK" (ex : ADD G..L 42)</w:t>
+        <w:t>- ADD : Ajoute la valeur spécifiée à la valeur des cases mémoires concernées et renvoie "OK" (ex : ADD G</w:t>
+      </w:r>
+      <w:proofErr w:type="gramStart"/>
+      <w:r>
+        <w:t>..</w:t>
+      </w:r>
+      <w:proofErr w:type="gramEnd"/>
+      <w:r>
+        <w:t>L 42)</w:t>
       </w:r>
     </w:p>
     <w:p>
@@ -438,7 +525,7 @@
     </w:p>
     <w:p>
       <w:pPr>
-        <w:pStyle w:val="Heading2"/>
+        <w:pStyle w:val="Titre2"/>
       </w:pPr>
       <w:r>
         <w:t>d) Erreurs</w:t>
@@ -456,12 +543,28 @@
     </w:p>
     <w:p>
       <w:r>
-        <w:t>- Erreur d'entrée d'une valeur numérique : .5, 4., --451, 4b</w:t>
-      </w:r>
-    </w:p>
-    <w:p>
-      <w:r>
-        <w:t>- Erreur de saisie d'une instruction simple : 4 * , / 5, 5 4 -</w:t>
+        <w:t xml:space="preserve">- Erreur d'entrée d'une valeur numérique : .5, </w:t>
+      </w:r>
+      <w:proofErr w:type="gramStart"/>
+      <w:r>
+        <w:t>4.,</w:t>
+      </w:r>
+      <w:proofErr w:type="gramEnd"/>
+      <w:r>
+        <w:t xml:space="preserve"> --451, 4b</w:t>
+      </w:r>
+    </w:p>
+    <w:p>
+      <w:r>
+        <w:t xml:space="preserve">- Erreur de saisie d'une instruction simple : 4 </w:t>
+      </w:r>
+      <w:proofErr w:type="gramStart"/>
+      <w:r>
+        <w:t>* ,</w:t>
+      </w:r>
+      <w:proofErr w:type="gramEnd"/>
+      <w:r>
+        <w:t xml:space="preserve"> / 5, 5 4 -</w:t>
       </w:r>
     </w:p>
     <w:p>
@@ -469,17 +572,38 @@
         <w:t>- Err</w:t>
       </w:r>
       <w:r>
-        <w:t>eur de parenthèses : ( 5 * 4, ; (145 + 1 = A)</w:t>
-      </w:r>
-    </w:p>
-    <w:p>
-      <w:r>
-        <w:t>- Erreur de syntaxe dans l'exécution d'une commande mémoire : INCR X..D, ADD A,5</w:t>
-      </w:r>
-    </w:p>
-    <w:p>
-      <w:pPr>
-        <w:pStyle w:val="Heading2"/>
+        <w:t xml:space="preserve">eur de parenthèses : </w:t>
+      </w:r>
+      <w:proofErr w:type="gramStart"/>
+      <w:r>
+        <w:t>( 5</w:t>
+      </w:r>
+      <w:proofErr w:type="gramEnd"/>
+      <w:r>
+        <w:t xml:space="preserve"> * 4, ; (145 + 1 = A)</w:t>
+      </w:r>
+    </w:p>
+    <w:p>
+      <w:r>
+        <w:t>- Erreur de syntaxe dans l'exécution d'une commande mémoire : INCR X</w:t>
+      </w:r>
+      <w:proofErr w:type="gramStart"/>
+      <w:r>
+        <w:t>..</w:t>
+      </w:r>
+      <w:proofErr w:type="gramEnd"/>
+      <w:r>
+        <w:t>D, ADD A</w:t>
+      </w:r>
+      <w:proofErr w:type="gramStart"/>
+      <w:r>
+        <w:t>,5</w:t>
+      </w:r>
+      <w:proofErr w:type="gramEnd"/>
+    </w:p>
+    <w:p>
+      <w:pPr>
+        <w:pStyle w:val="Titre2"/>
         <w:numPr>
           <w:ilvl w:val="0"/>
           <w:numId w:val="5"/>
@@ -496,6 +620,10 @@
     </w:p>
     <w:p>
       <w:r>
+        <w:rPr>
+          <w:noProof/>
+          <w:lang w:eastAsia="fr-FR"/>
+        </w:rPr>
         <w:drawing>
           <wp:inline distT="0" distB="0" distL="0" distR="0">
             <wp:extent cx="1095375" cy="952500"/>
@@ -545,7 +673,7 @@
     </w:p>
     <w:p>
       <w:pPr>
-        <w:pStyle w:val="ListParagraph"/>
+        <w:pStyle w:val="Paragraphedeliste"/>
         <w:numPr>
           <w:ilvl w:val="0"/>
           <w:numId w:val="8"/>
@@ -557,7 +685,7 @@
     </w:p>
     <w:p>
       <w:pPr>
-        <w:pStyle w:val="ListParagraph"/>
+        <w:pStyle w:val="Paragraphedeliste"/>
         <w:numPr>
           <w:ilvl w:val="0"/>
           <w:numId w:val="8"/>
@@ -569,7 +697,7 @@
     </w:p>
     <w:p>
       <w:pPr>
-        <w:pStyle w:val="ListParagraph"/>
+        <w:pStyle w:val="Paragraphedeliste"/>
         <w:numPr>
           <w:ilvl w:val="0"/>
           <w:numId w:val="8"/>
@@ -586,6 +714,10 @@
     </w:p>
     <w:p>
       <w:r>
+        <w:rPr>
+          <w:noProof/>
+          <w:lang w:eastAsia="fr-FR"/>
+        </w:rPr>
         <w:drawing>
           <wp:inline distT="0" distB="0" distL="0" distR="0">
             <wp:extent cx="1695450" cy="1019175"/>
@@ -635,38 +767,62 @@
     </w:p>
     <w:p>
       <w:pPr>
-        <w:pStyle w:val="ListParagraph"/>
+        <w:pStyle w:val="Paragraphedeliste"/>
         <w:numPr>
           <w:ilvl w:val="0"/>
           <w:numId w:val="8"/>
         </w:numPr>
       </w:pPr>
       <w:r>
-        <w:t>Copier : Permet de copier le contenu d’une cellule dans le presse papier.</w:t>
-      </w:r>
-    </w:p>
-    <w:p>
-      <w:pPr>
-        <w:pStyle w:val="ListParagraph"/>
+        <w:t xml:space="preserve">Copier : Permet de copier le contenu d’une cellule dans </w:t>
+      </w:r>
+      <w:proofErr w:type="gramStart"/>
+      <w:r>
+        <w:t>le</w:t>
+      </w:r>
+      <w:proofErr w:type="gramEnd"/>
+      <w:r>
+        <w:t xml:space="preserve"> presse papier.</w:t>
+      </w:r>
+    </w:p>
+    <w:p>
+      <w:pPr>
+        <w:pStyle w:val="Paragraphedeliste"/>
         <w:numPr>
           <w:ilvl w:val="0"/>
           <w:numId w:val="8"/>
         </w:numPr>
       </w:pPr>
       <w:r>
-        <w:t>Couper : Permet de couper le contenu d’une cellule dans le presse papier.</w:t>
-      </w:r>
-    </w:p>
-    <w:p>
-      <w:pPr>
-        <w:pStyle w:val="ListParagraph"/>
+        <w:t xml:space="preserve">Couper : Permet de couper le contenu d’une cellule dans </w:t>
+      </w:r>
+      <w:proofErr w:type="gramStart"/>
+      <w:r>
+        <w:t>le</w:t>
+      </w:r>
+      <w:proofErr w:type="gramEnd"/>
+      <w:r>
+        <w:t xml:space="preserve"> presse papier.</w:t>
+      </w:r>
+    </w:p>
+    <w:p>
+      <w:pPr>
+        <w:pStyle w:val="Paragraphedeliste"/>
         <w:numPr>
           <w:ilvl w:val="0"/>
           <w:numId w:val="8"/>
         </w:numPr>
       </w:pPr>
       <w:r>
-        <w:t>Coller : Permet de coller le contenu du presse papier dans une cellule.</w:t>
+        <w:t xml:space="preserve">Coller : Permet de coller le contenu </w:t>
+      </w:r>
+      <w:proofErr w:type="gramStart"/>
+      <w:r>
+        <w:t>du</w:t>
+      </w:r>
+      <w:proofErr w:type="gramEnd"/>
+      <w:r>
+        <w:t xml:space="preserve"> presse papier dans une cellule.</w:t>
       </w:r>
     </w:p>
     <w:p>
@@ -676,6 +832,10 @@
     </w:p>
     <w:p>
       <w:r>
+        <w:rPr>
+          <w:noProof/>
+          <w:lang w:eastAsia="fr-FR"/>
+        </w:rPr>
         <w:drawing>
           <wp:inline distT="0" distB="0" distL="0" distR="0">
             <wp:extent cx="1847850" cy="866775"/>
@@ -725,7 +885,7 @@
     </w:p>
     <w:p>
       <w:pPr>
-        <w:pStyle w:val="ListParagraph"/>
+        <w:pStyle w:val="Paragraphedeliste"/>
         <w:numPr>
           <w:ilvl w:val="0"/>
           <w:numId w:val="2"/>
@@ -737,7 +897,7 @@
     </w:p>
     <w:p>
       <w:pPr>
-        <w:pStyle w:val="ListParagraph"/>
+        <w:pStyle w:val="Paragraphedeliste"/>
         <w:numPr>
           <w:ilvl w:val="0"/>
           <w:numId w:val="2"/>
@@ -754,44 +914,68 @@
     </w:p>
     <w:p>
       <w:pPr>
-        <w:pStyle w:val="ListParagraph"/>
+        <w:pStyle w:val="Paragraphedeliste"/>
         <w:numPr>
           <w:ilvl w:val="0"/>
           <w:numId w:val="2"/>
         </w:numPr>
       </w:pPr>
       <w:r>
-        <w:t>Copier : Permet de copier le contenu d’une cellule dans le presse papier.</w:t>
-      </w:r>
-    </w:p>
-    <w:p>
-      <w:pPr>
-        <w:pStyle w:val="ListParagraph"/>
+        <w:t xml:space="preserve">Copier : Permet de copier le contenu d’une cellule dans </w:t>
+      </w:r>
+      <w:proofErr w:type="gramStart"/>
+      <w:r>
+        <w:t>le</w:t>
+      </w:r>
+      <w:proofErr w:type="gramEnd"/>
+      <w:r>
+        <w:t xml:space="preserve"> presse papier.</w:t>
+      </w:r>
+    </w:p>
+    <w:p>
+      <w:pPr>
+        <w:pStyle w:val="Paragraphedeliste"/>
         <w:numPr>
           <w:ilvl w:val="0"/>
           <w:numId w:val="2"/>
         </w:numPr>
       </w:pPr>
       <w:r>
-        <w:t>Couper : Permet de couper le contenu d’une cellule dans le presse papier.</w:t>
-      </w:r>
-    </w:p>
-    <w:p>
-      <w:pPr>
-        <w:pStyle w:val="ListParagraph"/>
+        <w:t xml:space="preserve">Couper : Permet de couper le contenu d’une cellule dans </w:t>
+      </w:r>
+      <w:proofErr w:type="gramStart"/>
+      <w:r>
+        <w:t>le</w:t>
+      </w:r>
+      <w:proofErr w:type="gramEnd"/>
+      <w:r>
+        <w:t xml:space="preserve"> presse papier.</w:t>
+      </w:r>
+    </w:p>
+    <w:p>
+      <w:pPr>
+        <w:pStyle w:val="Paragraphedeliste"/>
         <w:numPr>
           <w:ilvl w:val="0"/>
           <w:numId w:val="2"/>
         </w:numPr>
       </w:pPr>
       <w:r>
-        <w:t>Coller : Permet de coller le contenu du presse papier dans une cellule.</w:t>
+        <w:t xml:space="preserve">Coller : Permet de coller le contenu </w:t>
+      </w:r>
+      <w:proofErr w:type="gramStart"/>
+      <w:r>
+        <w:t>du</w:t>
+      </w:r>
+      <w:proofErr w:type="gramEnd"/>
+      <w:r>
+        <w:t xml:space="preserve"> presse papier dans une cellule.</w:t>
       </w:r>
     </w:p>
     <w:p/>
     <w:p>
       <w:pPr>
-        <w:pStyle w:val="Heading2"/>
+        <w:pStyle w:val="Titre2"/>
       </w:pPr>
       <w:r>
         <w:t>e</w:t>
@@ -855,7 +1039,7 @@
     </w:p>
     <w:p>
       <w:pPr>
-        <w:pStyle w:val="Heading1"/>
+        <w:pStyle w:val="Titre1"/>
       </w:pPr>
       <w:r>
         <w:t>II – Mini-Tableur</w:t>
@@ -863,7 +1047,7 @@
     </w:p>
     <w:p>
       <w:pPr>
-        <w:pStyle w:val="Heading2"/>
+        <w:pStyle w:val="Titre2"/>
         <w:numPr>
           <w:ilvl w:val="0"/>
           <w:numId w:val="1"/>
@@ -875,7 +1059,7 @@
     </w:p>
     <w:p>
       <w:pPr>
-        <w:pStyle w:val="ListParagraph"/>
+        <w:pStyle w:val="Paragraphedeliste"/>
         <w:numPr>
           <w:ilvl w:val="0"/>
           <w:numId w:val="2"/>
@@ -890,7 +1074,7 @@
     </w:p>
     <w:p>
       <w:pPr>
-        <w:pStyle w:val="ListParagraph"/>
+        <w:pStyle w:val="Paragraphedeliste"/>
         <w:numPr>
           <w:ilvl w:val="0"/>
           <w:numId w:val="2"/>
@@ -908,7 +1092,7 @@
     </w:p>
     <w:p>
       <w:pPr>
-        <w:pStyle w:val="ListParagraph"/>
+        <w:pStyle w:val="Paragraphedeliste"/>
         <w:numPr>
           <w:ilvl w:val="0"/>
           <w:numId w:val="2"/>
@@ -926,7 +1110,7 @@
     </w:p>
     <w:p>
       <w:pPr>
-        <w:pStyle w:val="ListParagraph"/>
+        <w:pStyle w:val="Paragraphedeliste"/>
         <w:numPr>
           <w:ilvl w:val="0"/>
           <w:numId w:val="2"/>
@@ -953,7 +1137,7 @@
     </w:p>
     <w:p>
       <w:pPr>
-        <w:pStyle w:val="ListParagraph"/>
+        <w:pStyle w:val="Paragraphedeliste"/>
         <w:numPr>
           <w:ilvl w:val="0"/>
           <w:numId w:val="2"/>
@@ -971,12 +1155,12 @@
     </w:p>
     <w:p>
       <w:pPr>
-        <w:pStyle w:val="ListParagraph"/>
-      </w:pPr>
-    </w:p>
-    <w:p>
-      <w:pPr>
-        <w:pStyle w:val="Heading2"/>
+        <w:pStyle w:val="Paragraphedeliste"/>
+      </w:pPr>
+    </w:p>
+    <w:p>
+      <w:pPr>
+        <w:pStyle w:val="Titre2"/>
         <w:numPr>
           <w:ilvl w:val="0"/>
           <w:numId w:val="1"/>
@@ -988,7 +1172,7 @@
     </w:p>
     <w:p>
       <w:pPr>
-        <w:pStyle w:val="Heading3"/>
+        <w:pStyle w:val="Titre3"/>
         <w:numPr>
           <w:ilvl w:val="0"/>
           <w:numId w:val="3"/>
@@ -1000,7 +1184,7 @@
     </w:p>
     <w:p>
       <w:pPr>
-        <w:pStyle w:val="ListParagraph"/>
+        <w:pStyle w:val="Paragraphedeliste"/>
         <w:numPr>
           <w:ilvl w:val="0"/>
           <w:numId w:val="2"/>
@@ -1012,7 +1196,7 @@
     </w:p>
     <w:p>
       <w:pPr>
-        <w:pStyle w:val="ListParagraph"/>
+        <w:pStyle w:val="Paragraphedeliste"/>
         <w:numPr>
           <w:ilvl w:val="0"/>
           <w:numId w:val="2"/>
@@ -1027,7 +1211,7 @@
     </w:p>
     <w:p>
       <w:pPr>
-        <w:pStyle w:val="ListParagraph"/>
+        <w:pStyle w:val="Paragraphedeliste"/>
         <w:numPr>
           <w:ilvl w:val="0"/>
           <w:numId w:val="2"/>
@@ -1042,7 +1226,7 @@
     </w:p>
     <w:p>
       <w:pPr>
-        <w:pStyle w:val="ListParagraph"/>
+        <w:pStyle w:val="Paragraphedeliste"/>
         <w:numPr>
           <w:ilvl w:val="0"/>
           <w:numId w:val="2"/>
@@ -1065,7 +1249,7 @@
     </w:p>
     <w:p>
       <w:pPr>
-        <w:pStyle w:val="ListParagraph"/>
+        <w:pStyle w:val="Paragraphedeliste"/>
         <w:numPr>
           <w:ilvl w:val="0"/>
           <w:numId w:val="4"/>
@@ -1077,7 +1261,7 @@
     </w:p>
     <w:p>
       <w:pPr>
-        <w:pStyle w:val="ListParagraph"/>
+        <w:pStyle w:val="Paragraphedeliste"/>
         <w:numPr>
           <w:ilvl w:val="0"/>
           <w:numId w:val="4"/>
@@ -1089,7 +1273,7 @@
     </w:p>
     <w:p>
       <w:pPr>
-        <w:pStyle w:val="ListParagraph"/>
+        <w:pStyle w:val="Paragraphedeliste"/>
         <w:numPr>
           <w:ilvl w:val="0"/>
           <w:numId w:val="4"/>
@@ -1101,7 +1285,7 @@
     </w:p>
     <w:p>
       <w:pPr>
-        <w:pStyle w:val="ListParagraph"/>
+        <w:pStyle w:val="Paragraphedeliste"/>
         <w:numPr>
           <w:ilvl w:val="0"/>
           <w:numId w:val="4"/>
@@ -1113,7 +1297,7 @@
     </w:p>
     <w:p>
       <w:pPr>
-        <w:pStyle w:val="Heading3"/>
+        <w:pStyle w:val="Titre3"/>
         <w:numPr>
           <w:ilvl w:val="0"/>
           <w:numId w:val="3"/>
@@ -1125,7 +1309,7 @@
     </w:p>
     <w:p>
       <w:pPr>
-        <w:pStyle w:val="ListParagraph"/>
+        <w:pStyle w:val="Paragraphedeliste"/>
         <w:numPr>
           <w:ilvl w:val="0"/>
           <w:numId w:val="2"/>
@@ -1140,7 +1324,7 @@
     </w:p>
     <w:p>
       <w:pPr>
-        <w:pStyle w:val="ListParagraph"/>
+        <w:pStyle w:val="Paragraphedeliste"/>
         <w:numPr>
           <w:ilvl w:val="0"/>
           <w:numId w:val="2"/>
@@ -1152,12 +1336,12 @@
     </w:p>
     <w:p>
       <w:pPr>
-        <w:pStyle w:val="ListParagraph"/>
-      </w:pPr>
-    </w:p>
-    <w:p>
-      <w:pPr>
-        <w:pStyle w:val="Heading2"/>
+        <w:pStyle w:val="Paragraphedeliste"/>
+      </w:pPr>
+    </w:p>
+    <w:p>
+      <w:pPr>
+        <w:pStyle w:val="Titre2"/>
         <w:numPr>
           <w:ilvl w:val="0"/>
           <w:numId w:val="1"/>
@@ -1169,7 +1353,7 @@
     </w:p>
     <w:p>
       <w:pPr>
-        <w:pStyle w:val="ListParagraph"/>
+        <w:pStyle w:val="Paragraphedeliste"/>
         <w:numPr>
           <w:ilvl w:val="0"/>
           <w:numId w:val="2"/>
@@ -1184,7 +1368,7 @@
     </w:p>
     <w:p>
       <w:pPr>
-        <w:pStyle w:val="ListParagraph"/>
+        <w:pStyle w:val="Paragraphedeliste"/>
         <w:numPr>
           <w:ilvl w:val="0"/>
           <w:numId w:val="2"/>
@@ -1199,7 +1383,7 @@
     </w:p>
     <w:p>
       <w:pPr>
-        <w:pStyle w:val="ListParagraph"/>
+        <w:pStyle w:val="Paragraphedeliste"/>
         <w:numPr>
           <w:ilvl w:val="0"/>
           <w:numId w:val="2"/>
@@ -1211,12 +1395,12 @@
     </w:p>
     <w:p>
       <w:pPr>
-        <w:pStyle w:val="ListParagraph"/>
-      </w:pPr>
-    </w:p>
-    <w:p>
-      <w:pPr>
-        <w:pStyle w:val="Heading2"/>
+        <w:pStyle w:val="Paragraphedeliste"/>
+      </w:pPr>
+    </w:p>
+    <w:p>
+      <w:pPr>
+        <w:pStyle w:val="Titre2"/>
         <w:numPr>
           <w:ilvl w:val="0"/>
           <w:numId w:val="5"/>
@@ -1233,7 +1417,7 @@
     </w:p>
     <w:p>
       <w:pPr>
-        <w:pStyle w:val="ListParagraph"/>
+        <w:pStyle w:val="Paragraphedeliste"/>
         <w:numPr>
           <w:ilvl w:val="0"/>
           <w:numId w:val="8"/>
@@ -1257,7 +1441,7 @@
     </w:p>
     <w:p>
       <w:pPr>
-        <w:pStyle w:val="ListParagraph"/>
+        <w:pStyle w:val="Paragraphedeliste"/>
         <w:numPr>
           <w:ilvl w:val="0"/>
           <w:numId w:val="8"/>
@@ -1275,7 +1459,7 @@
     </w:p>
     <w:p>
       <w:pPr>
-        <w:pStyle w:val="ListParagraph"/>
+        <w:pStyle w:val="Paragraphedeliste"/>
         <w:numPr>
           <w:ilvl w:val="0"/>
           <w:numId w:val="8"/>
@@ -1293,7 +1477,7 @@
     </w:p>
     <w:p>
       <w:pPr>
-        <w:pStyle w:val="ListParagraph"/>
+        <w:pStyle w:val="Paragraphedeliste"/>
         <w:numPr>
           <w:ilvl w:val="0"/>
           <w:numId w:val="8"/>
@@ -1308,7 +1492,7 @@
     </w:p>
     <w:p>
       <w:pPr>
-        <w:pStyle w:val="ListParagraph"/>
+        <w:pStyle w:val="Paragraphedeliste"/>
         <w:numPr>
           <w:ilvl w:val="0"/>
           <w:numId w:val="8"/>
@@ -1325,38 +1509,62 @@
     </w:p>
     <w:p>
       <w:pPr>
-        <w:pStyle w:val="ListParagraph"/>
+        <w:pStyle w:val="Paragraphedeliste"/>
         <w:numPr>
           <w:ilvl w:val="0"/>
           <w:numId w:val="8"/>
         </w:numPr>
       </w:pPr>
       <w:r>
-        <w:t>Copier : Permet de copier le contenu d’une cellule dans le presse papier.</w:t>
-      </w:r>
-    </w:p>
-    <w:p>
-      <w:pPr>
-        <w:pStyle w:val="ListParagraph"/>
+        <w:t xml:space="preserve">Copier : Permet de copier le contenu d’une cellule dans </w:t>
+      </w:r>
+      <w:proofErr w:type="gramStart"/>
+      <w:r>
+        <w:t>le</w:t>
+      </w:r>
+      <w:proofErr w:type="gramEnd"/>
+      <w:r>
+        <w:t xml:space="preserve"> presse papier.</w:t>
+      </w:r>
+    </w:p>
+    <w:p>
+      <w:pPr>
+        <w:pStyle w:val="Paragraphedeliste"/>
         <w:numPr>
           <w:ilvl w:val="0"/>
           <w:numId w:val="8"/>
         </w:numPr>
       </w:pPr>
       <w:r>
-        <w:t>Couper : Permet de couper le contenu d’une cellule dans le presse papier.</w:t>
-      </w:r>
-    </w:p>
-    <w:p>
-      <w:pPr>
-        <w:pStyle w:val="ListParagraph"/>
+        <w:t xml:space="preserve">Couper : Permet de couper le contenu d’une cellule dans </w:t>
+      </w:r>
+      <w:proofErr w:type="gramStart"/>
+      <w:r>
+        <w:t>le</w:t>
+      </w:r>
+      <w:proofErr w:type="gramEnd"/>
+      <w:r>
+        <w:t xml:space="preserve"> presse papier.</w:t>
+      </w:r>
+    </w:p>
+    <w:p>
+      <w:pPr>
+        <w:pStyle w:val="Paragraphedeliste"/>
         <w:numPr>
           <w:ilvl w:val="0"/>
           <w:numId w:val="8"/>
         </w:numPr>
       </w:pPr>
       <w:r>
-        <w:t>Coller : Permet de coller le contenu du presse papier dans une cellule.</w:t>
+        <w:t xml:space="preserve">Coller : Permet de coller le contenu </w:t>
+      </w:r>
+      <w:proofErr w:type="gramStart"/>
+      <w:r>
+        <w:t>du</w:t>
+      </w:r>
+      <w:proofErr w:type="gramEnd"/>
+      <w:r>
+        <w:t xml:space="preserve"> presse papier dans une cellule.</w:t>
       </w:r>
     </w:p>
     <w:p>
@@ -1366,7 +1574,7 @@
     </w:p>
     <w:p>
       <w:pPr>
-        <w:pStyle w:val="ListParagraph"/>
+        <w:pStyle w:val="Paragraphedeliste"/>
         <w:numPr>
           <w:ilvl w:val="0"/>
           <w:numId w:val="2"/>
@@ -1378,7 +1586,7 @@
     </w:p>
     <w:p>
       <w:pPr>
-        <w:pStyle w:val="ListParagraph"/>
+        <w:pStyle w:val="Paragraphedeliste"/>
         <w:numPr>
           <w:ilvl w:val="0"/>
           <w:numId w:val="2"/>
@@ -1395,45 +1603,69 @@
     </w:p>
     <w:p>
       <w:pPr>
-        <w:pStyle w:val="ListParagraph"/>
+        <w:pStyle w:val="Paragraphedeliste"/>
         <w:numPr>
           <w:ilvl w:val="0"/>
           <w:numId w:val="2"/>
         </w:numPr>
       </w:pPr>
       <w:r>
-        <w:t>Copier : Permet de copier le contenu d’une cellule dans le presse papier.</w:t>
-      </w:r>
-    </w:p>
-    <w:p>
-      <w:pPr>
-        <w:pStyle w:val="ListParagraph"/>
+        <w:t xml:space="preserve">Copier : Permet de copier le contenu d’une cellule dans </w:t>
+      </w:r>
+      <w:proofErr w:type="gramStart"/>
+      <w:r>
+        <w:t>le</w:t>
+      </w:r>
+      <w:proofErr w:type="gramEnd"/>
+      <w:r>
+        <w:t xml:space="preserve"> presse papier.</w:t>
+      </w:r>
+    </w:p>
+    <w:p>
+      <w:pPr>
+        <w:pStyle w:val="Paragraphedeliste"/>
         <w:numPr>
           <w:ilvl w:val="0"/>
           <w:numId w:val="2"/>
         </w:numPr>
       </w:pPr>
       <w:r>
-        <w:t>Couper : Permet de couper le contenu d’une cellule dans le presse papier.</w:t>
-      </w:r>
-    </w:p>
-    <w:p>
-      <w:pPr>
-        <w:pStyle w:val="ListParagraph"/>
+        <w:t xml:space="preserve">Couper : Permet de couper le contenu d’une cellule dans </w:t>
+      </w:r>
+      <w:proofErr w:type="gramStart"/>
+      <w:r>
+        <w:t>le</w:t>
+      </w:r>
+      <w:proofErr w:type="gramEnd"/>
+      <w:r>
+        <w:t xml:space="preserve"> presse papier.</w:t>
+      </w:r>
+    </w:p>
+    <w:p>
+      <w:pPr>
+        <w:pStyle w:val="Paragraphedeliste"/>
         <w:numPr>
           <w:ilvl w:val="0"/>
           <w:numId w:val="2"/>
         </w:numPr>
       </w:pPr>
       <w:r>
-        <w:t>Coller : Permet de coller le contenu du presse papier dans une cellule.</w:t>
+        <w:t xml:space="preserve">Coller : Permet de coller le contenu </w:t>
+      </w:r>
+      <w:proofErr w:type="gramStart"/>
+      <w:r>
+        <w:t>du</w:t>
+      </w:r>
+      <w:proofErr w:type="gramEnd"/>
+      <w:r>
+        <w:t xml:space="preserve"> presse papier dans une cellule.</w:t>
       </w:r>
     </w:p>
     <w:p/>
     <w:p/>
     <w:p>
       <w:pPr>
-        <w:pStyle w:val="Heading2"/>
+        <w:pStyle w:val="Titre2"/>
         <w:numPr>
           <w:ilvl w:val="0"/>
           <w:numId w:val="5"/>
@@ -1470,14 +1702,12 @@
           </v:shape>
         </w:pict>
       </w:r>
-      <w:bookmarkStart w:id="0" w:name="_GoBack"/>
-      <w:bookmarkEnd w:id="0"/>
     </w:p>
     <w:p/>
     <w:p/>
     <w:p>
       <w:pPr>
-        <w:pStyle w:val="Heading1"/>
+        <w:pStyle w:val="Titre1"/>
       </w:pPr>
       <w:r>
         <w:t>III - Menu</w:t>
@@ -1544,7 +1774,7 @@
     </w:p>
     <w:p>
       <w:pPr>
-        <w:pStyle w:val="ListParagraph"/>
+        <w:pStyle w:val="Paragraphedeliste"/>
         <w:numPr>
           <w:ilvl w:val="0"/>
           <w:numId w:val="9"/>
@@ -1557,7 +1787,7 @@
     </w:p>
     <w:p>
       <w:pPr>
-        <w:pStyle w:val="ListParagraph"/>
+        <w:pStyle w:val="Paragraphedeliste"/>
         <w:numPr>
           <w:ilvl w:val="0"/>
           <w:numId w:val="9"/>
@@ -1570,7 +1800,7 @@
     </w:p>
     <w:p>
       <w:pPr>
-        <w:pStyle w:val="ListParagraph"/>
+        <w:pStyle w:val="Paragraphedeliste"/>
         <w:numPr>
           <w:ilvl w:val="0"/>
           <w:numId w:val="9"/>
@@ -1593,8 +1823,8 @@
 </file>
 
 <file path=word/numbering.xml><?xml version="1.0" encoding="utf-8"?>
-<w:numbering xmlns:ve="http://schemas.openxmlformats.org/markup-compatibility/2006" xmlns:o="urn:schemas-microsoft-com:office:office" xmlns:r="http://schemas.openxmlformats.org/officeDocument/2006/relationships" xmlns:m="http://schemas.openxmlformats.org/officeDocument/2006/math" xmlns:v="urn:schemas-microsoft-com:vml" xmlns:wp="http://schemas.openxmlformats.org/drawingml/2006/wordprocessingDrawing" xmlns:w10="urn:schemas-microsoft-com:office:word" xmlns:w="http://schemas.openxmlformats.org/wordprocessingml/2006/main" xmlns:wne="http://schemas.microsoft.com/office/word/2006/wordml">
-  <w:abstractNum w:abstractNumId="0">
+<w:numbering xmlns:wpc="http://schemas.microsoft.com/office/word/2010/wordprocessingCanvas" xmlns:mc="http://schemas.openxmlformats.org/markup-compatibility/2006" xmlns:o="urn:schemas-microsoft-com:office:office" xmlns:r="http://schemas.openxmlformats.org/officeDocument/2006/relationships" xmlns:m="http://schemas.openxmlformats.org/officeDocument/2006/math" xmlns:v="urn:schemas-microsoft-com:vml" xmlns:wp14="http://schemas.microsoft.com/office/word/2010/wordprocessingDrawing" xmlns:wp="http://schemas.openxmlformats.org/drawingml/2006/wordprocessingDrawing" xmlns:w10="urn:schemas-microsoft-com:office:word" xmlns:w="http://schemas.openxmlformats.org/wordprocessingml/2006/main" xmlns:w14="http://schemas.microsoft.com/office/word/2010/wordml" xmlns:w15="http://schemas.microsoft.com/office/word/2012/wordml" xmlns:wpg="http://schemas.microsoft.com/office/word/2010/wordprocessingGroup" xmlns:wpi="http://schemas.microsoft.com/office/word/2010/wordprocessingInk" xmlns:wne="http://schemas.microsoft.com/office/word/2006/wordml" xmlns:wps="http://schemas.microsoft.com/office/word/2010/wordprocessingShape" mc:Ignorable="w14 w15 wp14">
+  <w:abstractNum w:abstractNumId="0" w15:restartNumberingAfterBreak="0">
     <w:nsid w:val="100C4392"/>
     <w:multiLevelType w:val="hybridMultilevel"/>
     <w:tmpl w:val="B75AAD3C"/>
@@ -1683,7 +1913,7 @@
       </w:pPr>
     </w:lvl>
   </w:abstractNum>
-  <w:abstractNum w:abstractNumId="1">
+  <w:abstractNum w:abstractNumId="1" w15:restartNumberingAfterBreak="0">
     <w:nsid w:val="13E730E0"/>
     <w:multiLevelType w:val="hybridMultilevel"/>
     <w:tmpl w:val="0C7C4FA4"/>
@@ -1796,7 +2026,7 @@
       </w:rPr>
     </w:lvl>
   </w:abstractNum>
-  <w:abstractNum w:abstractNumId="2">
+  <w:abstractNum w:abstractNumId="2" w15:restartNumberingAfterBreak="0">
     <w:nsid w:val="26F83DDE"/>
     <w:multiLevelType w:val="hybridMultilevel"/>
     <w:tmpl w:val="C8E8FE10"/>
@@ -1908,7 +2138,7 @@
       </w:rPr>
     </w:lvl>
   </w:abstractNum>
-  <w:abstractNum w:abstractNumId="3">
+  <w:abstractNum w:abstractNumId="3" w15:restartNumberingAfterBreak="0">
     <w:nsid w:val="2C1902B9"/>
     <w:multiLevelType w:val="hybridMultilevel"/>
     <w:tmpl w:val="D1183506"/>
@@ -2020,7 +2250,7 @@
       </w:rPr>
     </w:lvl>
   </w:abstractNum>
-  <w:abstractNum w:abstractNumId="4">
+  <w:abstractNum w:abstractNumId="4" w15:restartNumberingAfterBreak="0">
     <w:nsid w:val="323B2D96"/>
     <w:multiLevelType w:val="multilevel"/>
     <w:tmpl w:val="040C001D"/>
@@ -2106,7 +2336,7 @@
       </w:pPr>
     </w:lvl>
   </w:abstractNum>
-  <w:abstractNum w:abstractNumId="5">
+  <w:abstractNum w:abstractNumId="5" w15:restartNumberingAfterBreak="0">
     <w:nsid w:val="3C4F6B1E"/>
     <w:multiLevelType w:val="hybridMultilevel"/>
     <w:tmpl w:val="64E06D50"/>
@@ -2219,7 +2449,7 @@
       </w:rPr>
     </w:lvl>
   </w:abstractNum>
-  <w:abstractNum w:abstractNumId="6">
+  <w:abstractNum w:abstractNumId="6" w15:restartNumberingAfterBreak="0">
     <w:nsid w:val="70757DD4"/>
     <w:multiLevelType w:val="multilevel"/>
     <w:tmpl w:val="040C001D"/>
@@ -2305,7 +2535,7 @@
       </w:pPr>
     </w:lvl>
   </w:abstractNum>
-  <w:abstractNum w:abstractNumId="7">
+  <w:abstractNum w:abstractNumId="7" w15:restartNumberingAfterBreak="0">
     <w:nsid w:val="726B3558"/>
     <w:multiLevelType w:val="hybridMultilevel"/>
     <w:tmpl w:val="DB20D594"/>
@@ -2394,7 +2624,7 @@
       </w:pPr>
     </w:lvl>
   </w:abstractNum>
-  <w:abstractNum w:abstractNumId="8">
+  <w:abstractNum w:abstractNumId="8" w15:restartNumberingAfterBreak="0">
     <w:nsid w:val="7A2F1E65"/>
     <w:multiLevelType w:val="hybridMultilevel"/>
     <w:tmpl w:val="5148A41E"/>
@@ -2514,7 +2744,7 @@
 </file>
 
 <file path=word/styles.xml><?xml version="1.0" encoding="utf-8"?>
-<w:styles xmlns:r="http://schemas.openxmlformats.org/officeDocument/2006/relationships" xmlns:w="http://schemas.openxmlformats.org/wordprocessingml/2006/main">
+<w:styles xmlns:mc="http://schemas.openxmlformats.org/markup-compatibility/2006" xmlns:r="http://schemas.openxmlformats.org/officeDocument/2006/relationships" xmlns:w="http://schemas.openxmlformats.org/wordprocessingml/2006/main" xmlns:w14="http://schemas.microsoft.com/office/word/2010/wordml" xmlns:w15="http://schemas.microsoft.com/office/word/2012/wordml" mc:Ignorable="w14 w15">
   <w:docDefaults>
     <w:rPrDefault>
       <w:rPr>
@@ -2530,144 +2760,378 @@
       </w:pPr>
     </w:pPrDefault>
   </w:docDefaults>
-  <w:latentStyles w:defLockedState="0" w:defUIPriority="99" w:defSemiHidden="1" w:defUnhideWhenUsed="1" w:defQFormat="0" w:count="267">
-    <w:lsdException w:name="Normal" w:semiHidden="0" w:uiPriority="0" w:unhideWhenUsed="0" w:qFormat="1"/>
-    <w:lsdException w:name="heading 1" w:semiHidden="0" w:uiPriority="9" w:unhideWhenUsed="0" w:qFormat="1"/>
-    <w:lsdException w:name="heading 2" w:uiPriority="9" w:qFormat="1"/>
-    <w:lsdException w:name="heading 3" w:uiPriority="9" w:qFormat="1"/>
-    <w:lsdException w:name="heading 4" w:uiPriority="9" w:qFormat="1"/>
-    <w:lsdException w:name="heading 5" w:uiPriority="9" w:qFormat="1"/>
-    <w:lsdException w:name="heading 6" w:uiPriority="9" w:qFormat="1"/>
-    <w:lsdException w:name="heading 7" w:uiPriority="9" w:qFormat="1"/>
-    <w:lsdException w:name="heading 8" w:uiPriority="9" w:qFormat="1"/>
-    <w:lsdException w:name="heading 9" w:uiPriority="9" w:qFormat="1"/>
-    <w:lsdException w:name="toc 1" w:uiPriority="39"/>
-    <w:lsdException w:name="toc 2" w:uiPriority="39"/>
-    <w:lsdException w:name="toc 3" w:uiPriority="39"/>
-    <w:lsdException w:name="toc 4" w:uiPriority="39"/>
-    <w:lsdException w:name="toc 5" w:uiPriority="39"/>
-    <w:lsdException w:name="toc 6" w:uiPriority="39"/>
-    <w:lsdException w:name="toc 7" w:uiPriority="39"/>
-    <w:lsdException w:name="toc 8" w:uiPriority="39"/>
-    <w:lsdException w:name="toc 9" w:uiPriority="39"/>
-    <w:lsdException w:name="caption" w:uiPriority="35" w:qFormat="1"/>
-    <w:lsdException w:name="Title" w:semiHidden="0" w:uiPriority="10" w:unhideWhenUsed="0" w:qFormat="1"/>
-    <w:lsdException w:name="Default Paragraph Font" w:uiPriority="1"/>
-    <w:lsdException w:name="Subtitle" w:semiHidden="0" w:uiPriority="11" w:unhideWhenUsed="0" w:qFormat="1"/>
-    <w:lsdException w:name="Strong" w:semiHidden="0" w:uiPriority="22" w:unhideWhenUsed="0" w:qFormat="1"/>
-    <w:lsdException w:name="Emphasis" w:semiHidden="0" w:uiPriority="20" w:unhideWhenUsed="0" w:qFormat="1"/>
-    <w:lsdException w:name="Table Grid" w:semiHidden="0" w:uiPriority="59" w:unhideWhenUsed="0"/>
-    <w:lsdException w:name="Placeholder Text" w:unhideWhenUsed="0"/>
-    <w:lsdException w:name="No Spacing" w:semiHidden="0" w:uiPriority="1" w:unhideWhenUsed="0" w:qFormat="1"/>
-    <w:lsdException w:name="Light Shading" w:semiHidden="0" w:uiPriority="60" w:unhideWhenUsed="0"/>
-    <w:lsdException w:name="Light List" w:semiHidden="0" w:uiPriority="61" w:unhideWhenUsed="0"/>
-    <w:lsdException w:name="Light Grid" w:semiHidden="0" w:uiPriority="62" w:unhideWhenUsed="0"/>
-    <w:lsdException w:name="Medium Shading 1" w:semiHidden="0" w:uiPriority="63" w:unhideWhenUsed="0"/>
-    <w:lsdException w:name="Medium Shading 2" w:semiHidden="0" w:uiPriority="64" w:unhideWhenUsed="0"/>
-    <w:lsdException w:name="Medium List 1" w:semiHidden="0" w:uiPriority="65" w:unhideWhenUsed="0"/>
-    <w:lsdException w:name="Medium List 2" w:semiHidden="0" w:uiPriority="66" w:unhideWhenUsed="0"/>
-    <w:lsdException w:name="Medium Grid 1" w:semiHidden="0" w:uiPriority="67" w:unhideWhenUsed="0"/>
-    <w:lsdException w:name="Medium Grid 2" w:semiHidden="0" w:uiPriority="68" w:unhideWhenUsed="0"/>
-    <w:lsdException w:name="Medium Grid 3" w:semiHidden="0" w:uiPriority="69" w:unhideWhenUsed="0"/>
-    <w:lsdException w:name="Dark List" w:semiHidden="0" w:uiPriority="70" w:unhideWhenUsed="0"/>
-    <w:lsdException w:name="Colorful Shading" w:semiHidden="0" w:uiPriority="71" w:unhideWhenUsed="0"/>
-    <w:lsdException w:name="Colorful List" w:semiHidden="0" w:uiPriority="72" w:unhideWhenUsed="0"/>
-    <w:lsdException w:name="Colorful Grid" w:semiHidden="0" w:uiPriority="73" w:unhideWhenUsed="0"/>
-    <w:lsdException w:name="Light Shading Accent 1" w:semiHidden="0" w:uiPriority="60" w:unhideWhenUsed="0"/>
-    <w:lsdException w:name="Light List Accent 1" w:semiHidden="0" w:uiPriority="61" w:unhideWhenUsed="0"/>
-    <w:lsdException w:name="Light Grid Accent 1" w:semiHidden="0" w:uiPriority="62" w:unhideWhenUsed="0"/>
-    <w:lsdException w:name="Medium Shading 1 Accent 1" w:semiHidden="0" w:uiPriority="63" w:unhideWhenUsed="0"/>
-    <w:lsdException w:name="Medium Shading 2 Accent 1" w:semiHidden="0" w:uiPriority="64" w:unhideWhenUsed="0"/>
-    <w:lsdException w:name="Medium List 1 Accent 1" w:semiHidden="0" w:uiPriority="65" w:unhideWhenUsed="0"/>
-    <w:lsdException w:name="Revision" w:unhideWhenUsed="0"/>
-    <w:lsdException w:name="List Paragraph" w:semiHidden="0" w:uiPriority="34" w:unhideWhenUsed="0" w:qFormat="1"/>
-    <w:lsdException w:name="Quote" w:semiHidden="0" w:uiPriority="29" w:unhideWhenUsed="0" w:qFormat="1"/>
-    <w:lsdException w:name="Intense Quote" w:semiHidden="0" w:uiPriority="30" w:unhideWhenUsed="0" w:qFormat="1"/>
-    <w:lsdException w:name="Medium List 2 Accent 1" w:semiHidden="0" w:uiPriority="66" w:unhideWhenUsed="0"/>
-    <w:lsdException w:name="Medium Grid 1 Accent 1" w:semiHidden="0" w:uiPriority="67" w:unhideWhenUsed="0"/>
-    <w:lsdException w:name="Medium Grid 2 Accent 1" w:semiHidden="0" w:uiPriority="68" w:unhideWhenUsed="0"/>
-    <w:lsdException w:name="Medium Grid 3 Accent 1" w:semiHidden="0" w:uiPriority="69" w:unhideWhenUsed="0"/>
-    <w:lsdException w:name="Dark List Accent 1" w:semiHidden="0" w:uiPriority="70" w:unhideWhenUsed="0"/>
-    <w:lsdException w:name="Colorful Shading Accent 1" w:semiHidden="0" w:uiPriority="71" w:unhideWhenUsed="0"/>
-    <w:lsdException w:name="Colorful List Accent 1" w:semiHidden="0" w:uiPriority="72" w:unhideWhenUsed="0"/>
-    <w:lsdException w:name="Colorful Grid Accent 1" w:semiHidden="0" w:uiPriority="73" w:unhideWhenUsed="0"/>
-    <w:lsdException w:name="Light Shading Accent 2" w:semiHidden="0" w:uiPriority="60" w:unhideWhenUsed="0"/>
-    <w:lsdException w:name="Light List Accent 2" w:semiHidden="0" w:uiPriority="61" w:unhideWhenUsed="0"/>
-    <w:lsdException w:name="Light Grid Accent 2" w:semiHidden="0" w:uiPriority="62" w:unhideWhenUsed="0"/>
-    <w:lsdException w:name="Medium Shading 1 Accent 2" w:semiHidden="0" w:uiPriority="63" w:unhideWhenUsed="0"/>
-    <w:lsdException w:name="Medium Shading 2 Accent 2" w:semiHidden="0" w:uiPriority="64" w:unhideWhenUsed="0"/>
-    <w:lsdException w:name="Medium List 1 Accent 2" w:semiHidden="0" w:uiPriority="65" w:unhideWhenUsed="0"/>
-    <w:lsdException w:name="Medium List 2 Accent 2" w:semiHidden="0" w:uiPriority="66" w:unhideWhenUsed="0"/>
-    <w:lsdException w:name="Medium Grid 1 Accent 2" w:semiHidden="0" w:uiPriority="67" w:unhideWhenUsed="0"/>
-    <w:lsdException w:name="Medium Grid 2 Accent 2" w:semiHidden="0" w:uiPriority="68" w:unhideWhenUsed="0"/>
-    <w:lsdException w:name="Medium Grid 3 Accent 2" w:semiHidden="0" w:uiPriority="69" w:unhideWhenUsed="0"/>
-    <w:lsdException w:name="Dark List Accent 2" w:semiHidden="0" w:uiPriority="70" w:unhideWhenUsed="0"/>
-    <w:lsdException w:name="Colorful Shading Accent 2" w:semiHidden="0" w:uiPriority="71" w:unhideWhenUsed="0"/>
-    <w:lsdException w:name="Colorful List Accent 2" w:semiHidden="0" w:uiPriority="72" w:unhideWhenUsed="0"/>
-    <w:lsdException w:name="Colorful Grid Accent 2" w:semiHidden="0" w:uiPriority="73" w:unhideWhenUsed="0"/>
-    <w:lsdException w:name="Light Shading Accent 3" w:semiHidden="0" w:uiPriority="60" w:unhideWhenUsed="0"/>
-    <w:lsdException w:name="Light List Accent 3" w:semiHidden="0" w:uiPriority="61" w:unhideWhenUsed="0"/>
-    <w:lsdException w:name="Light Grid Accent 3" w:semiHidden="0" w:uiPriority="62" w:unhideWhenUsed="0"/>
-    <w:lsdException w:name="Medium Shading 1 Accent 3" w:semiHidden="0" w:uiPriority="63" w:unhideWhenUsed="0"/>
-    <w:lsdException w:name="Medium Shading 2 Accent 3" w:semiHidden="0" w:uiPriority="64" w:unhideWhenUsed="0"/>
-    <w:lsdException w:name="Medium List 1 Accent 3" w:semiHidden="0" w:uiPriority="65" w:unhideWhenUsed="0"/>
-    <w:lsdException w:name="Medium List 2 Accent 3" w:semiHidden="0" w:uiPriority="66" w:unhideWhenUsed="0"/>
-    <w:lsdException w:name="Medium Grid 1 Accent 3" w:semiHidden="0" w:uiPriority="67" w:unhideWhenUsed="0"/>
-    <w:lsdException w:name="Medium Grid 2 Accent 3" w:semiHidden="0" w:uiPriority="68" w:unhideWhenUsed="0"/>
-    <w:lsdException w:name="Medium Grid 3 Accent 3" w:semiHidden="0" w:uiPriority="69" w:unhideWhenUsed="0"/>
-    <w:lsdException w:name="Dark List Accent 3" w:semiHidden="0" w:uiPriority="70" w:unhideWhenUsed="0"/>
-    <w:lsdException w:name="Colorful Shading Accent 3" w:semiHidden="0" w:uiPriority="71" w:unhideWhenUsed="0"/>
-    <w:lsdException w:name="Colorful List Accent 3" w:semiHidden="0" w:uiPriority="72" w:unhideWhenUsed="0"/>
-    <w:lsdException w:name="Colorful Grid Accent 3" w:semiHidden="0" w:uiPriority="73" w:unhideWhenUsed="0"/>
-    <w:lsdException w:name="Light Shading Accent 4" w:semiHidden="0" w:uiPriority="60" w:unhideWhenUsed="0"/>
-    <w:lsdException w:name="Light List Accent 4" w:semiHidden="0" w:uiPriority="61" w:unhideWhenUsed="0"/>
-    <w:lsdException w:name="Light Grid Accent 4" w:semiHidden="0" w:uiPriority="62" w:unhideWhenUsed="0"/>
-    <w:lsdException w:name="Medium Shading 1 Accent 4" w:semiHidden="0" w:uiPriority="63" w:unhideWhenUsed="0"/>
-    <w:lsdException w:name="Medium Shading 2 Accent 4" w:semiHidden="0" w:uiPriority="64" w:unhideWhenUsed="0"/>
-    <w:lsdException w:name="Medium List 1 Accent 4" w:semiHidden="0" w:uiPriority="65" w:unhideWhenUsed="0"/>
-    <w:lsdException w:name="Medium List 2 Accent 4" w:semiHidden="0" w:uiPriority="66" w:unhideWhenUsed="0"/>
-    <w:lsdException w:name="Medium Grid 1 Accent 4" w:semiHidden="0" w:uiPriority="67" w:unhideWhenUsed="0"/>
-    <w:lsdException w:name="Medium Grid 2 Accent 4" w:semiHidden="0" w:uiPriority="68" w:unhideWhenUsed="0"/>
-    <w:lsdException w:name="Medium Grid 3 Accent 4" w:semiHidden="0" w:uiPriority="69" w:unhideWhenUsed="0"/>
-    <w:lsdException w:name="Dark List Accent 4" w:semiHidden="0" w:uiPriority="70" w:unhideWhenUsed="0"/>
-    <w:lsdException w:name="Colorful Shading Accent 4" w:semiHidden="0" w:uiPriority="71" w:unhideWhenUsed="0"/>
-    <w:lsdException w:name="Colorful List Accent 4" w:semiHidden="0" w:uiPriority="72" w:unhideWhenUsed="0"/>
-    <w:lsdException w:name="Colorful Grid Accent 4" w:semiHidden="0" w:uiPriority="73" w:unhideWhenUsed="0"/>
-    <w:lsdException w:name="Light Shading Accent 5" w:semiHidden="0" w:uiPriority="60" w:unhideWhenUsed="0"/>
-    <w:lsdException w:name="Light List Accent 5" w:semiHidden="0" w:uiPriority="61" w:unhideWhenUsed="0"/>
-    <w:lsdException w:name="Light Grid Accent 5" w:semiHidden="0" w:uiPriority="62" w:unhideWhenUsed="0"/>
-    <w:lsdException w:name="Medium Shading 1 Accent 5" w:semiHidden="0" w:uiPriority="63" w:unhideWhenUsed="0"/>
-    <w:lsdException w:name="Medium Shading 2 Accent 5" w:semiHidden="0" w:uiPriority="64" w:unhideWhenUsed="0"/>
-    <w:lsdException w:name="Medium List 1 Accent 5" w:semiHidden="0" w:uiPriority="65" w:unhideWhenUsed="0"/>
-    <w:lsdException w:name="Medium List 2 Accent 5" w:semiHidden="0" w:uiPriority="66" w:unhideWhenUsed="0"/>
-    <w:lsdException w:name="Medium Grid 1 Accent 5" w:semiHidden="0" w:uiPriority="67" w:unhideWhenUsed="0"/>
-    <w:lsdException w:name="Medium Grid 2 Accent 5" w:semiHidden="0" w:uiPriority="68" w:unhideWhenUsed="0"/>
-    <w:lsdException w:name="Medium Grid 3 Accent 5" w:semiHidden="0" w:uiPriority="69" w:unhideWhenUsed="0"/>
-    <w:lsdException w:name="Dark List Accent 5" w:semiHidden="0" w:uiPriority="70" w:unhideWhenUsed="0"/>
-    <w:lsdException w:name="Colorful Shading Accent 5" w:semiHidden="0" w:uiPriority="71" w:unhideWhenUsed="0"/>
-    <w:lsdException w:name="Colorful List Accent 5" w:semiHidden="0" w:uiPriority="72" w:unhideWhenUsed="0"/>
-    <w:lsdException w:name="Colorful Grid Accent 5" w:semiHidden="0" w:uiPriority="73" w:unhideWhenUsed="0"/>
-    <w:lsdException w:name="Light Shading Accent 6" w:semiHidden="0" w:uiPriority="60" w:unhideWhenUsed="0"/>
-    <w:lsdException w:name="Light List Accent 6" w:semiHidden="0" w:uiPriority="61" w:unhideWhenUsed="0"/>
-    <w:lsdException w:name="Light Grid Accent 6" w:semiHidden="0" w:uiPriority="62" w:unhideWhenUsed="0"/>
-    <w:lsdException w:name="Medium Shading 1 Accent 6" w:semiHidden="0" w:uiPriority="63" w:unhideWhenUsed="0"/>
-    <w:lsdException w:name="Medium Shading 2 Accent 6" w:semiHidden="0" w:uiPriority="64" w:unhideWhenUsed="0"/>
-    <w:lsdException w:name="Medium List 1 Accent 6" w:semiHidden="0" w:uiPriority="65" w:unhideWhenUsed="0"/>
-    <w:lsdException w:name="Medium List 2 Accent 6" w:semiHidden="0" w:uiPriority="66" w:unhideWhenUsed="0"/>
-    <w:lsdException w:name="Medium Grid 1 Accent 6" w:semiHidden="0" w:uiPriority="67" w:unhideWhenUsed="0"/>
-    <w:lsdException w:name="Medium Grid 2 Accent 6" w:semiHidden="0" w:uiPriority="68" w:unhideWhenUsed="0"/>
-    <w:lsdException w:name="Medium Grid 3 Accent 6" w:semiHidden="0" w:uiPriority="69" w:unhideWhenUsed="0"/>
-    <w:lsdException w:name="Dark List Accent 6" w:semiHidden="0" w:uiPriority="70" w:unhideWhenUsed="0"/>
-    <w:lsdException w:name="Colorful Shading Accent 6" w:semiHidden="0" w:uiPriority="71" w:unhideWhenUsed="0"/>
-    <w:lsdException w:name="Colorful List Accent 6" w:semiHidden="0" w:uiPriority="72" w:unhideWhenUsed="0"/>
-    <w:lsdException w:name="Colorful Grid Accent 6" w:semiHidden="0" w:uiPriority="73" w:unhideWhenUsed="0"/>
-    <w:lsdException w:name="Subtle Emphasis" w:semiHidden="0" w:uiPriority="19" w:unhideWhenUsed="0" w:qFormat="1"/>
-    <w:lsdException w:name="Intense Emphasis" w:semiHidden="0" w:uiPriority="21" w:unhideWhenUsed="0" w:qFormat="1"/>
-    <w:lsdException w:name="Subtle Reference" w:semiHidden="0" w:uiPriority="31" w:unhideWhenUsed="0" w:qFormat="1"/>
-    <w:lsdException w:name="Intense Reference" w:semiHidden="0" w:uiPriority="32" w:unhideWhenUsed="0" w:qFormat="1"/>
-    <w:lsdException w:name="Book Title" w:semiHidden="0" w:uiPriority="33" w:unhideWhenUsed="0" w:qFormat="1"/>
-    <w:lsdException w:name="Bibliography" w:uiPriority="37"/>
-    <w:lsdException w:name="TOC Heading" w:uiPriority="39" w:qFormat="1"/>
+  <w:latentStyles w:defLockedState="0" w:defUIPriority="99" w:defSemiHidden="0" w:defUnhideWhenUsed="0" w:defQFormat="0" w:count="371">
+    <w:lsdException w:name="Normal" w:uiPriority="0" w:qFormat="1"/>
+    <w:lsdException w:name="heading 1" w:uiPriority="9" w:qFormat="1"/>
+    <w:lsdException w:name="heading 2" w:semiHidden="1" w:uiPriority="9" w:unhideWhenUsed="1" w:qFormat="1"/>
+    <w:lsdException w:name="heading 3" w:semiHidden="1" w:uiPriority="9" w:unhideWhenUsed="1" w:qFormat="1"/>
+    <w:lsdException w:name="heading 4" w:semiHidden="1" w:uiPriority="9" w:unhideWhenUsed="1" w:qFormat="1"/>
+    <w:lsdException w:name="heading 5" w:semiHidden="1" w:uiPriority="9" w:unhideWhenUsed="1" w:qFormat="1"/>
+    <w:lsdException w:name="heading 6" w:semiHidden="1" w:uiPriority="9" w:unhideWhenUsed="1" w:qFormat="1"/>
+    <w:lsdException w:name="heading 7" w:semiHidden="1" w:uiPriority="9" w:unhideWhenUsed="1" w:qFormat="1"/>
+    <w:lsdException w:name="heading 8" w:semiHidden="1" w:uiPriority="9" w:unhideWhenUsed="1" w:qFormat="1"/>
+    <w:lsdException w:name="heading 9" w:semiHidden="1" w:uiPriority="9" w:unhideWhenUsed="1" w:qFormat="1"/>
+    <w:lsdException w:name="index 1" w:semiHidden="1" w:unhideWhenUsed="1"/>
+    <w:lsdException w:name="index 2" w:semiHidden="1" w:unhideWhenUsed="1"/>
+    <w:lsdException w:name="index 3" w:semiHidden="1" w:unhideWhenUsed="1"/>
+    <w:lsdException w:name="index 4" w:semiHidden="1" w:unhideWhenUsed="1"/>
+    <w:lsdException w:name="index 5" w:semiHidden="1" w:unhideWhenUsed="1"/>
+    <w:lsdException w:name="index 6" w:semiHidden="1" w:unhideWhenUsed="1"/>
+    <w:lsdException w:name="index 7" w:semiHidden="1" w:unhideWhenUsed="1"/>
+    <w:lsdException w:name="index 8" w:semiHidden="1" w:unhideWhenUsed="1"/>
+    <w:lsdException w:name="index 9" w:semiHidden="1" w:unhideWhenUsed="1"/>
+    <w:lsdException w:name="toc 1" w:semiHidden="1" w:uiPriority="39" w:unhideWhenUsed="1"/>
+    <w:lsdException w:name="toc 2" w:semiHidden="1" w:uiPriority="39" w:unhideWhenUsed="1"/>
+    <w:lsdException w:name="toc 3" w:semiHidden="1" w:uiPriority="39" w:unhideWhenUsed="1"/>
+    <w:lsdException w:name="toc 4" w:semiHidden="1" w:uiPriority="39" w:unhideWhenUsed="1"/>
+    <w:lsdException w:name="toc 5" w:semiHidden="1" w:uiPriority="39" w:unhideWhenUsed="1"/>
+    <w:lsdException w:name="toc 6" w:semiHidden="1" w:uiPriority="39" w:unhideWhenUsed="1"/>
+    <w:lsdException w:name="toc 7" w:semiHidden="1" w:uiPriority="39" w:unhideWhenUsed="1"/>
+    <w:lsdException w:name="toc 8" w:semiHidden="1" w:uiPriority="39" w:unhideWhenUsed="1"/>
+    <w:lsdException w:name="toc 9" w:semiHidden="1" w:uiPriority="39" w:unhideWhenUsed="1"/>
+    <w:lsdException w:name="Normal Indent" w:semiHidden="1" w:unhideWhenUsed="1"/>
+    <w:lsdException w:name="footnote text" w:semiHidden="1" w:unhideWhenUsed="1"/>
+    <w:lsdException w:name="annotation text" w:semiHidden="1" w:unhideWhenUsed="1"/>
+    <w:lsdException w:name="header" w:semiHidden="1" w:unhideWhenUsed="1"/>
+    <w:lsdException w:name="footer" w:semiHidden="1" w:unhideWhenUsed="1"/>
+    <w:lsdException w:name="index heading" w:semiHidden="1" w:unhideWhenUsed="1"/>
+    <w:lsdException w:name="caption" w:semiHidden="1" w:uiPriority="35" w:unhideWhenUsed="1" w:qFormat="1"/>
+    <w:lsdException w:name="table of figures" w:semiHidden="1" w:unhideWhenUsed="1"/>
+    <w:lsdException w:name="envelope address" w:semiHidden="1" w:unhideWhenUsed="1"/>
+    <w:lsdException w:name="envelope return" w:semiHidden="1" w:unhideWhenUsed="1"/>
+    <w:lsdException w:name="footnote reference" w:semiHidden="1" w:unhideWhenUsed="1"/>
+    <w:lsdException w:name="annotation reference" w:semiHidden="1" w:unhideWhenUsed="1"/>
+    <w:lsdException w:name="line number" w:semiHidden="1" w:unhideWhenUsed="1"/>
+    <w:lsdException w:name="page number" w:semiHidden="1" w:unhideWhenUsed="1"/>
+    <w:lsdException w:name="endnote reference" w:semiHidden="1" w:unhideWhenUsed="1"/>
+    <w:lsdException w:name="endnote text" w:semiHidden="1" w:unhideWhenUsed="1"/>
+    <w:lsdException w:name="table of authorities" w:semiHidden="1" w:unhideWhenUsed="1"/>
+    <w:lsdException w:name="macro" w:semiHidden="1" w:unhideWhenUsed="1"/>
+    <w:lsdException w:name="toa heading" w:semiHidden="1" w:unhideWhenUsed="1"/>
+    <w:lsdException w:name="List" w:semiHidden="1" w:unhideWhenUsed="1"/>
+    <w:lsdException w:name="List Bullet" w:semiHidden="1" w:unhideWhenUsed="1"/>
+    <w:lsdException w:name="List Number" w:semiHidden="1" w:unhideWhenUsed="1"/>
+    <w:lsdException w:name="List 2" w:semiHidden="1" w:unhideWhenUsed="1"/>
+    <w:lsdException w:name="List 3" w:semiHidden="1" w:unhideWhenUsed="1"/>
+    <w:lsdException w:name="List 4" w:semiHidden="1" w:unhideWhenUsed="1"/>
+    <w:lsdException w:name="List 5" w:semiHidden="1" w:unhideWhenUsed="1"/>
+    <w:lsdException w:name="List Bullet 2" w:semiHidden="1" w:unhideWhenUsed="1"/>
+    <w:lsdException w:name="List Bullet 3" w:semiHidden="1" w:unhideWhenUsed="1"/>
+    <w:lsdException w:name="List Bullet 4" w:semiHidden="1" w:unhideWhenUsed="1"/>
+    <w:lsdException w:name="List Bullet 5" w:semiHidden="1" w:unhideWhenUsed="1"/>
+    <w:lsdException w:name="List Number 2" w:semiHidden="1" w:unhideWhenUsed="1"/>
+    <w:lsdException w:name="List Number 3" w:semiHidden="1" w:unhideWhenUsed="1"/>
+    <w:lsdException w:name="List Number 4" w:semiHidden="1" w:unhideWhenUsed="1"/>
+    <w:lsdException w:name="List Number 5" w:semiHidden="1" w:unhideWhenUsed="1"/>
+    <w:lsdException w:name="Title" w:uiPriority="10" w:qFormat="1"/>
+    <w:lsdException w:name="Closing" w:semiHidden="1" w:unhideWhenUsed="1"/>
+    <w:lsdException w:name="Signature" w:semiHidden="1" w:unhideWhenUsed="1"/>
+    <w:lsdException w:name="Default Paragraph Font" w:semiHidden="1" w:uiPriority="1" w:unhideWhenUsed="1"/>
+    <w:lsdException w:name="Body Text" w:semiHidden="1" w:unhideWhenUsed="1"/>
+    <w:lsdException w:name="Body Text Indent" w:semiHidden="1" w:unhideWhenUsed="1"/>
+    <w:lsdException w:name="List Continue" w:semiHidden="1" w:unhideWhenUsed="1"/>
+    <w:lsdException w:name="List Continue 2" w:semiHidden="1" w:unhideWhenUsed="1"/>
+    <w:lsdException w:name="List Continue 3" w:semiHidden="1" w:unhideWhenUsed="1"/>
+    <w:lsdException w:name="List Continue 4" w:semiHidden="1" w:unhideWhenUsed="1"/>
+    <w:lsdException w:name="List Continue 5" w:semiHidden="1" w:unhideWhenUsed="1"/>
+    <w:lsdException w:name="Message Header" w:semiHidden="1" w:unhideWhenUsed="1"/>
+    <w:lsdException w:name="Subtitle" w:uiPriority="11" w:qFormat="1"/>
+    <w:lsdException w:name="Salutation" w:semiHidden="1" w:unhideWhenUsed="1"/>
+    <w:lsdException w:name="Date" w:semiHidden="1" w:unhideWhenUsed="1"/>
+    <w:lsdException w:name="Body Text First Indent" w:semiHidden="1" w:unhideWhenUsed="1"/>
+    <w:lsdException w:name="Body Text First Indent 2" w:semiHidden="1" w:unhideWhenUsed="1"/>
+    <w:lsdException w:name="Note Heading" w:semiHidden="1" w:unhideWhenUsed="1"/>
+    <w:lsdException w:name="Body Text 2" w:semiHidden="1" w:unhideWhenUsed="1"/>
+    <w:lsdException w:name="Body Text 3" w:semiHidden="1" w:unhideWhenUsed="1"/>
+    <w:lsdException w:name="Body Text Indent 2" w:semiHidden="1" w:unhideWhenUsed="1"/>
+    <w:lsdException w:name="Body Text Indent 3" w:semiHidden="1" w:unhideWhenUsed="1"/>
+    <w:lsdException w:name="Block Text" w:semiHidden="1" w:unhideWhenUsed="1"/>
+    <w:lsdException w:name="Hyperlink" w:semiHidden="1" w:unhideWhenUsed="1"/>
+    <w:lsdException w:name="FollowedHyperlink" w:semiHidden="1" w:unhideWhenUsed="1"/>
+    <w:lsdException w:name="Strong" w:uiPriority="22" w:qFormat="1"/>
+    <w:lsdException w:name="Emphasis" w:uiPriority="20" w:qFormat="1"/>
+    <w:lsdException w:name="Document Map" w:semiHidden="1" w:unhideWhenUsed="1"/>
+    <w:lsdException w:name="Plain Text" w:semiHidden="1" w:unhideWhenUsed="1"/>
+    <w:lsdException w:name="E-mail Signature" w:semiHidden="1" w:unhideWhenUsed="1"/>
+    <w:lsdException w:name="HTML Top of Form" w:semiHidden="1" w:unhideWhenUsed="1"/>
+    <w:lsdException w:name="HTML Bottom of Form" w:semiHidden="1" w:unhideWhenUsed="1"/>
+    <w:lsdException w:name="Normal (Web)" w:semiHidden="1" w:unhideWhenUsed="1"/>
+    <w:lsdException w:name="HTML Acronym" w:semiHidden="1" w:unhideWhenUsed="1"/>
+    <w:lsdException w:name="HTML Address" w:semiHidden="1" w:unhideWhenUsed="1"/>
+    <w:lsdException w:name="HTML Cite" w:semiHidden="1" w:unhideWhenUsed="1"/>
+    <w:lsdException w:name="HTML Code" w:semiHidden="1" w:unhideWhenUsed="1"/>
+    <w:lsdException w:name="HTML Definition" w:semiHidden="1" w:unhideWhenUsed="1"/>
+    <w:lsdException w:name="HTML Keyboard" w:semiHidden="1" w:unhideWhenUsed="1"/>
+    <w:lsdException w:name="HTML Preformatted" w:semiHidden="1" w:unhideWhenUsed="1"/>
+    <w:lsdException w:name="HTML Sample" w:semiHidden="1" w:unhideWhenUsed="1"/>
+    <w:lsdException w:name="HTML Typewriter" w:semiHidden="1" w:unhideWhenUsed="1"/>
+    <w:lsdException w:name="HTML Variable" w:semiHidden="1" w:unhideWhenUsed="1"/>
+    <w:lsdException w:name="Normal Table" w:semiHidden="1" w:unhideWhenUsed="1"/>
+    <w:lsdException w:name="annotation subject" w:semiHidden="1" w:unhideWhenUsed="1"/>
+    <w:lsdException w:name="No List" w:semiHidden="1" w:unhideWhenUsed="1"/>
+    <w:lsdException w:name="Outline List 1" w:semiHidden="1" w:unhideWhenUsed="1"/>
+    <w:lsdException w:name="Outline List 2" w:semiHidden="1" w:unhideWhenUsed="1"/>
+    <w:lsdException w:name="Outline List 3" w:semiHidden="1" w:unhideWhenUsed="1"/>
+    <w:lsdException w:name="Table Simple 1" w:semiHidden="1" w:unhideWhenUsed="1"/>
+    <w:lsdException w:name="Table Simple 2" w:semiHidden="1" w:unhideWhenUsed="1"/>
+    <w:lsdException w:name="Table Simple 3" w:semiHidden="1" w:unhideWhenUsed="1"/>
+    <w:lsdException w:name="Table Classic 1" w:semiHidden="1" w:unhideWhenUsed="1"/>
+    <w:lsdException w:name="Table Classic 2" w:semiHidden="1" w:unhideWhenUsed="1"/>
+    <w:lsdException w:name="Table Classic 3" w:semiHidden="1" w:unhideWhenUsed="1"/>
+    <w:lsdException w:name="Table Classic 4" w:semiHidden="1" w:unhideWhenUsed="1"/>
+    <w:lsdException w:name="Table Colorful 1" w:semiHidden="1" w:unhideWhenUsed="1"/>
+    <w:lsdException w:name="Table Colorful 2" w:semiHidden="1" w:unhideWhenUsed="1"/>
+    <w:lsdException w:name="Table Colorful 3" w:semiHidden="1" w:unhideWhenUsed="1"/>
+    <w:lsdException w:name="Table Columns 1" w:semiHidden="1" w:unhideWhenUsed="1"/>
+    <w:lsdException w:name="Table Columns 2" w:semiHidden="1" w:unhideWhenUsed="1"/>
+    <w:lsdException w:name="Table Columns 3" w:semiHidden="1" w:unhideWhenUsed="1"/>
+    <w:lsdException w:name="Table Columns 4" w:semiHidden="1" w:unhideWhenUsed="1"/>
+    <w:lsdException w:name="Table Columns 5" w:semiHidden="1" w:unhideWhenUsed="1"/>
+    <w:lsdException w:name="Table Grid 1" w:semiHidden="1" w:unhideWhenUsed="1"/>
+    <w:lsdException w:name="Table Grid 2" w:semiHidden="1" w:unhideWhenUsed="1"/>
+    <w:lsdException w:name="Table Grid 3" w:semiHidden="1" w:unhideWhenUsed="1"/>
+    <w:lsdException w:name="Table Grid 4" w:semiHidden="1" w:unhideWhenUsed="1"/>
+    <w:lsdException w:name="Table Grid 5" w:semiHidden="1" w:unhideWhenUsed="1"/>
+    <w:lsdException w:name="Table Grid 6" w:semiHidden="1" w:unhideWhenUsed="1"/>
+    <w:lsdException w:name="Table Grid 7" w:semiHidden="1" w:unhideWhenUsed="1"/>
+    <w:lsdException w:name="Table Grid 8" w:semiHidden="1" w:unhideWhenUsed="1"/>
+    <w:lsdException w:name="Table List 1" w:semiHidden="1" w:unhideWhenUsed="1"/>
+    <w:lsdException w:name="Table List 2" w:semiHidden="1" w:unhideWhenUsed="1"/>
+    <w:lsdException w:name="Table List 3" w:semiHidden="1" w:unhideWhenUsed="1"/>
+    <w:lsdException w:name="Table List 4" w:semiHidden="1" w:unhideWhenUsed="1"/>
+    <w:lsdException w:name="Table List 5" w:semiHidden="1" w:unhideWhenUsed="1"/>
+    <w:lsdException w:name="Table List 6" w:semiHidden="1" w:unhideWhenUsed="1"/>
+    <w:lsdException w:name="Table List 7" w:semiHidden="1" w:unhideWhenUsed="1"/>
+    <w:lsdException w:name="Table List 8" w:semiHidden="1" w:unhideWhenUsed="1"/>
+    <w:lsdException w:name="Table 3D effects 1" w:semiHidden="1" w:unhideWhenUsed="1"/>
+    <w:lsdException w:name="Table 3D effects 2" w:semiHidden="1" w:unhideWhenUsed="1"/>
+    <w:lsdException w:name="Table 3D effects 3" w:semiHidden="1" w:unhideWhenUsed="1"/>
+    <w:lsdException w:name="Table Contemporary" w:semiHidden="1" w:unhideWhenUsed="1"/>
+    <w:lsdException w:name="Table Elegant" w:semiHidden="1" w:unhideWhenUsed="1"/>
+    <w:lsdException w:name="Table Professional" w:semiHidden="1" w:unhideWhenUsed="1"/>
+    <w:lsdException w:name="Table Subtle 1" w:semiHidden="1" w:unhideWhenUsed="1"/>
+    <w:lsdException w:name="Table Subtle 2" w:semiHidden="1" w:unhideWhenUsed="1"/>
+    <w:lsdException w:name="Table Web 1" w:semiHidden="1" w:unhideWhenUsed="1"/>
+    <w:lsdException w:name="Table Web 2" w:semiHidden="1" w:unhideWhenUsed="1"/>
+    <w:lsdException w:name="Table Web 3" w:semiHidden="1" w:unhideWhenUsed="1"/>
+    <w:lsdException w:name="Balloon Text" w:semiHidden="1" w:unhideWhenUsed="1"/>
+    <w:lsdException w:name="Table Grid" w:uiPriority="59"/>
+    <w:lsdException w:name="Table Theme" w:semiHidden="1" w:unhideWhenUsed="1"/>
+    <w:lsdException w:name="Placeholder Text" w:semiHidden="1"/>
+    <w:lsdException w:name="No Spacing" w:uiPriority="1" w:qFormat="1"/>
+    <w:lsdException w:name="Light Shading" w:uiPriority="60"/>
+    <w:lsdException w:name="Light List" w:uiPriority="61"/>
+    <w:lsdException w:name="Light Grid" w:uiPriority="62"/>
+    <w:lsdException w:name="Medium Shading 1" w:uiPriority="63"/>
+    <w:lsdException w:name="Medium Shading 2" w:uiPriority="64"/>
+    <w:lsdException w:name="Medium List 1" w:uiPriority="65"/>
+    <w:lsdException w:name="Medium List 2" w:uiPriority="66"/>
+    <w:lsdException w:name="Medium Grid 1" w:uiPriority="67"/>
+    <w:lsdException w:name="Medium Grid 2" w:uiPriority="68"/>
+    <w:lsdException w:name="Medium Grid 3" w:uiPriority="69"/>
+    <w:lsdException w:name="Dark List" w:uiPriority="70"/>
+    <w:lsdException w:name="Colorful Shading" w:uiPriority="71"/>
+    <w:lsdException w:name="Colorful List" w:uiPriority="72"/>
+    <w:lsdException w:name="Colorful Grid" w:uiPriority="73"/>
+    <w:lsdException w:name="Light Shading Accent 1" w:uiPriority="60"/>
+    <w:lsdException w:name="Light List Accent 1" w:uiPriority="61"/>
+    <w:lsdException w:name="Light Grid Accent 1" w:uiPriority="62"/>
+    <w:lsdException w:name="Medium Shading 1 Accent 1" w:uiPriority="63"/>
+    <w:lsdException w:name="Medium Shading 2 Accent 1" w:uiPriority="64"/>
+    <w:lsdException w:name="Medium List 1 Accent 1" w:uiPriority="65"/>
+    <w:lsdException w:name="Revision" w:semiHidden="1"/>
+    <w:lsdException w:name="List Paragraph" w:uiPriority="34" w:qFormat="1"/>
+    <w:lsdException w:name="Quote" w:uiPriority="29" w:qFormat="1"/>
+    <w:lsdException w:name="Intense Quote" w:uiPriority="30" w:qFormat="1"/>
+    <w:lsdException w:name="Medium List 2 Accent 1" w:uiPriority="66"/>
+    <w:lsdException w:name="Medium Grid 1 Accent 1" w:uiPriority="67"/>
+    <w:lsdException w:name="Medium Grid 2 Accent 1" w:uiPriority="68"/>
+    <w:lsdException w:name="Medium Grid 3 Accent 1" w:uiPriority="69"/>
+    <w:lsdException w:name="Dark List Accent 1" w:uiPriority="70"/>
+    <w:lsdException w:name="Colorful Shading Accent 1" w:uiPriority="71"/>
+    <w:lsdException w:name="Colorful List Accent 1" w:uiPriority="72"/>
+    <w:lsdException w:name="Colorful Grid Accent 1" w:uiPriority="73"/>
+    <w:lsdException w:name="Light Shading Accent 2" w:uiPriority="60"/>
+    <w:lsdException w:name="Light List Accent 2" w:uiPriority="61"/>
+    <w:lsdException w:name="Light Grid Accent 2" w:uiPriority="62"/>
+    <w:lsdException w:name="Medium Shading 1 Accent 2" w:uiPriority="63"/>
+    <w:lsdException w:name="Medium Shading 2 Accent 2" w:uiPriority="64"/>
+    <w:lsdException w:name="Medium List 1 Accent 2" w:uiPriority="65"/>
+    <w:lsdException w:name="Medium List 2 Accent 2" w:uiPriority="66"/>
+    <w:lsdException w:name="Medium Grid 1 Accent 2" w:uiPriority="67"/>
+    <w:lsdException w:name="Medium Grid 2 Accent 2" w:uiPriority="68"/>
+    <w:lsdException w:name="Medium Grid 3 Accent 2" w:uiPriority="69"/>
+    <w:lsdException w:name="Dark List Accent 2" w:uiPriority="70"/>
+    <w:lsdException w:name="Colorful Shading Accent 2" w:uiPriority="71"/>
+    <w:lsdException w:name="Colorful List Accent 2" w:uiPriority="72"/>
+    <w:lsdException w:name="Colorful Grid Accent 2" w:uiPriority="73"/>
+    <w:lsdException w:name="Light Shading Accent 3" w:uiPriority="60"/>
+    <w:lsdException w:name="Light List Accent 3" w:uiPriority="61"/>
+    <w:lsdException w:name="Light Grid Accent 3" w:uiPriority="62"/>
+    <w:lsdException w:name="Medium Shading 1 Accent 3" w:uiPriority="63"/>
+    <w:lsdException w:name="Medium Shading 2 Accent 3" w:uiPriority="64"/>
+    <w:lsdException w:name="Medium List 1 Accent 3" w:uiPriority="65"/>
+    <w:lsdException w:name="Medium List 2 Accent 3" w:uiPriority="66"/>
+    <w:lsdException w:name="Medium Grid 1 Accent 3" w:uiPriority="67"/>
+    <w:lsdException w:name="Medium Grid 2 Accent 3" w:uiPriority="68"/>
+    <w:lsdException w:name="Medium Grid 3 Accent 3" w:uiPriority="69"/>
+    <w:lsdException w:name="Dark List Accent 3" w:uiPriority="70"/>
+    <w:lsdException w:name="Colorful Shading Accent 3" w:uiPriority="71"/>
+    <w:lsdException w:name="Colorful List Accent 3" w:uiPriority="72"/>
+    <w:lsdException w:name="Colorful Grid Accent 3" w:uiPriority="73"/>
+    <w:lsdException w:name="Light Shading Accent 4" w:uiPriority="60"/>
+    <w:lsdException w:name="Light List Accent 4" w:uiPriority="61"/>
+    <w:lsdException w:name="Light Grid Accent 4" w:uiPriority="62"/>
+    <w:lsdException w:name="Medium Shading 1 Accent 4" w:uiPriority="63"/>
+    <w:lsdException w:name="Medium Shading 2 Accent 4" w:uiPriority="64"/>
+    <w:lsdException w:name="Medium List 1 Accent 4" w:uiPriority="65"/>
+    <w:lsdException w:name="Medium List 2 Accent 4" w:uiPriority="66"/>
+    <w:lsdException w:name="Medium Grid 1 Accent 4" w:uiPriority="67"/>
+    <w:lsdException w:name="Medium Grid 2 Accent 4" w:uiPriority="68"/>
+    <w:lsdException w:name="Medium Grid 3 Accent 4" w:uiPriority="69"/>
+    <w:lsdException w:name="Dark List Accent 4" w:uiPriority="70"/>
+    <w:lsdException w:name="Colorful Shading Accent 4" w:uiPriority="71"/>
+    <w:lsdException w:name="Colorful List Accent 4" w:uiPriority="72"/>
+    <w:lsdException w:name="Colorful Grid Accent 4" w:uiPriority="73"/>
+    <w:lsdException w:name="Light Shading Accent 5" w:uiPriority="60"/>
+    <w:lsdException w:name="Light List Accent 5" w:uiPriority="61"/>
+    <w:lsdException w:name="Light Grid Accent 5" w:uiPriority="62"/>
+    <w:lsdException w:name="Medium Shading 1 Accent 5" w:uiPriority="63"/>
+    <w:lsdException w:name="Medium Shading 2 Accent 5" w:uiPriority="64"/>
+    <w:lsdException w:name="Medium List 1 Accent 5" w:uiPriority="65"/>
+    <w:lsdException w:name="Medium List 2 Accent 5" w:uiPriority="66"/>
+    <w:lsdException w:name="Medium Grid 1 Accent 5" w:uiPriority="67"/>
+    <w:lsdException w:name="Medium Grid 2 Accent 5" w:uiPriority="68"/>
+    <w:lsdException w:name="Medium Grid 3 Accent 5" w:uiPriority="69"/>
+    <w:lsdException w:name="Dark List Accent 5" w:uiPriority="70"/>
+    <w:lsdException w:name="Colorful Shading Accent 5" w:uiPriority="71"/>
+    <w:lsdException w:name="Colorful List Accent 5" w:uiPriority="72"/>
+    <w:lsdException w:name="Colorful Grid Accent 5" w:uiPriority="73"/>
+    <w:lsdException w:name="Light Shading Accent 6" w:uiPriority="60"/>
+    <w:lsdException w:name="Light List Accent 6" w:uiPriority="61"/>
+    <w:lsdException w:name="Light Grid Accent 6" w:uiPriority="62"/>
+    <w:lsdException w:name="Medium Shading 1 Accent 6" w:uiPriority="63"/>
+    <w:lsdException w:name="Medium Shading 2 Accent 6" w:uiPriority="64"/>
+    <w:lsdException w:name="Medium List 1 Accent 6" w:uiPriority="65"/>
+    <w:lsdException w:name="Medium List 2 Accent 6" w:uiPriority="66"/>
+    <w:lsdException w:name="Medium Grid 1 Accent 6" w:uiPriority="67"/>
+    <w:lsdException w:name="Medium Grid 2 Accent 6" w:uiPriority="68"/>
+    <w:lsdException w:name="Medium Grid 3 Accent 6" w:uiPriority="69"/>
+    <w:lsdException w:name="Dark List Accent 6" w:uiPriority="70"/>
+    <w:lsdException w:name="Colorful Shading Accent 6" w:uiPriority="71"/>
+    <w:lsdException w:name="Colorful List Accent 6" w:uiPriority="72"/>
+    <w:lsdException w:name="Colorful Grid Accent 6" w:uiPriority="73"/>
+    <w:lsdException w:name="Subtle Emphasis" w:uiPriority="19" w:qFormat="1"/>
+    <w:lsdException w:name="Intense Emphasis" w:uiPriority="21" w:qFormat="1"/>
+    <w:lsdException w:name="Subtle Reference" w:uiPriority="31" w:qFormat="1"/>
+    <w:lsdException w:name="Intense Reference" w:uiPriority="32" w:qFormat="1"/>
+    <w:lsdException w:name="Book Title" w:uiPriority="33" w:qFormat="1"/>
+    <w:lsdException w:name="Bibliography" w:semiHidden="1" w:uiPriority="37" w:unhideWhenUsed="1"/>
+    <w:lsdException w:name="TOC Heading" w:semiHidden="1" w:uiPriority="39" w:unhideWhenUsed="1" w:qFormat="1"/>
+    <w:lsdException w:name="Plain Table 1" w:uiPriority="41"/>
+    <w:lsdException w:name="Plain Table 2" w:uiPriority="42"/>
+    <w:lsdException w:name="Plain Table 3" w:uiPriority="43"/>
+    <w:lsdException w:name="Plain Table 4" w:uiPriority="44"/>
+    <w:lsdException w:name="Plain Table 5" w:uiPriority="45"/>
+    <w:lsdException w:name="Grid Table Light" w:uiPriority="40"/>
+    <w:lsdException w:name="Grid Table 1 Light" w:uiPriority="46"/>
+    <w:lsdException w:name="Grid Table 2" w:uiPriority="47"/>
+    <w:lsdException w:name="Grid Table 3" w:uiPriority="48"/>
+    <w:lsdException w:name="Grid Table 4" w:uiPriority="49"/>
+    <w:lsdException w:name="Grid Table 5 Dark" w:uiPriority="50"/>
+    <w:lsdException w:name="Grid Table 6 Colorful" w:uiPriority="51"/>
+    <w:lsdException w:name="Grid Table 7 Colorful" w:uiPriority="52"/>
+    <w:lsdException w:name="Grid Table 1 Light Accent 1" w:uiPriority="46"/>
+    <w:lsdException w:name="Grid Table 2 Accent 1" w:uiPriority="47"/>
+    <w:lsdException w:name="Grid Table 3 Accent 1" w:uiPriority="48"/>
+    <w:lsdException w:name="Grid Table 4 Accent 1" w:uiPriority="49"/>
+    <w:lsdException w:name="Grid Table 5 Dark Accent 1" w:uiPriority="50"/>
+    <w:lsdException w:name="Grid Table 6 Colorful Accent 1" w:uiPriority="51"/>
+    <w:lsdException w:name="Grid Table 7 Colorful Accent 1" w:uiPriority="52"/>
+    <w:lsdException w:name="Grid Table 1 Light Accent 2" w:uiPriority="46"/>
+    <w:lsdException w:name="Grid Table 2 Accent 2" w:uiPriority="47"/>
+    <w:lsdException w:name="Grid Table 3 Accent 2" w:uiPriority="48"/>
+    <w:lsdException w:name="Grid Table 4 Accent 2" w:uiPriority="49"/>
+    <w:lsdException w:name="Grid Table 5 Dark Accent 2" w:uiPriority="50"/>
+    <w:lsdException w:name="Grid Table 6 Colorful Accent 2" w:uiPriority="51"/>
+    <w:lsdException w:name="Grid Table 7 Colorful Accent 2" w:uiPriority="52"/>
+    <w:lsdException w:name="Grid Table 1 Light Accent 3" w:uiPriority="46"/>
+    <w:lsdException w:name="Grid Table 2 Accent 3" w:uiPriority="47"/>
+    <w:lsdException w:name="Grid Table 3 Accent 3" w:uiPriority="48"/>
+    <w:lsdException w:name="Grid Table 4 Accent 3" w:uiPriority="49"/>
+    <w:lsdException w:name="Grid Table 5 Dark Accent 3" w:uiPriority="50"/>
+    <w:lsdException w:name="Grid Table 6 Colorful Accent 3" w:uiPriority="51"/>
+    <w:lsdException w:name="Grid Table 7 Colorful Accent 3" w:uiPriority="52"/>
+    <w:lsdException w:name="Grid Table 1 Light Accent 4" w:uiPriority="46"/>
+    <w:lsdException w:name="Grid Table 2 Accent 4" w:uiPriority="47"/>
+    <w:lsdException w:name="Grid Table 3 Accent 4" w:uiPriority="48"/>
+    <w:lsdException w:name="Grid Table 4 Accent 4" w:uiPriority="49"/>
+    <w:lsdException w:name="Grid Table 5 Dark Accent 4" w:uiPriority="50"/>
+    <w:lsdException w:name="Grid Table 6 Colorful Accent 4" w:uiPriority="51"/>
+    <w:lsdException w:name="Grid Table 7 Colorful Accent 4" w:uiPriority="52"/>
+    <w:lsdException w:name="Grid Table 1 Light Accent 5" w:uiPriority="46"/>
+    <w:lsdException w:name="Grid Table 2 Accent 5" w:uiPriority="47"/>
+    <w:lsdException w:name="Grid Table 3 Accent 5" w:uiPriority="48"/>
+    <w:lsdException w:name="Grid Table 4 Accent 5" w:uiPriority="49"/>
+    <w:lsdException w:name="Grid Table 5 Dark Accent 5" w:uiPriority="50"/>
+    <w:lsdException w:name="Grid Table 6 Colorful Accent 5" w:uiPriority="51"/>
+    <w:lsdException w:name="Grid Table 7 Colorful Accent 5" w:uiPriority="52"/>
+    <w:lsdException w:name="Grid Table 1 Light Accent 6" w:uiPriority="46"/>
+    <w:lsdException w:name="Grid Table 2 Accent 6" w:uiPriority="47"/>
+    <w:lsdException w:name="Grid Table 3 Accent 6" w:uiPriority="48"/>
+    <w:lsdException w:name="Grid Table 4 Accent 6" w:uiPriority="49"/>
+    <w:lsdException w:name="Grid Table 5 Dark Accent 6" w:uiPriority="50"/>
+    <w:lsdException w:name="Grid Table 6 Colorful Accent 6" w:uiPriority="51"/>
+    <w:lsdException w:name="Grid Table 7 Colorful Accent 6" w:uiPriority="52"/>
+    <w:lsdException w:name="List Table 1 Light" w:uiPriority="46"/>
+    <w:lsdException w:name="List Table 2" w:uiPriority="47"/>
+    <w:lsdException w:name="List Table 3" w:uiPriority="48"/>
+    <w:lsdException w:name="List Table 4" w:uiPriority="49"/>
+    <w:lsdException w:name="List Table 5 Dark" w:uiPriority="50"/>
+    <w:lsdException w:name="List Table 6 Colorful" w:uiPriority="51"/>
+    <w:lsdException w:name="List Table 7 Colorful" w:uiPriority="52"/>
+    <w:lsdException w:name="List Table 1 Light Accent 1" w:uiPriority="46"/>
+    <w:lsdException w:name="List Table 2 Accent 1" w:uiPriority="47"/>
+    <w:lsdException w:name="List Table 3 Accent 1" w:uiPriority="48"/>
+    <w:lsdException w:name="List Table 4 Accent 1" w:uiPriority="49"/>
+    <w:lsdException w:name="List Table 5 Dark Accent 1" w:uiPriority="50"/>
+    <w:lsdException w:name="List Table 6 Colorful Accent 1" w:uiPriority="51"/>
+    <w:lsdException w:name="List Table 7 Colorful Accent 1" w:uiPriority="52"/>
+    <w:lsdException w:name="List Table 1 Light Accent 2" w:uiPriority="46"/>
+    <w:lsdException w:name="List Table 2 Accent 2" w:uiPriority="47"/>
+    <w:lsdException w:name="List Table 3 Accent 2" w:uiPriority="48"/>
+    <w:lsdException w:name="List Table 4 Accent 2" w:uiPriority="49"/>
+    <w:lsdException w:name="List Table 5 Dark Accent 2" w:uiPriority="50"/>
+    <w:lsdException w:name="List Table 6 Colorful Accent 2" w:uiPriority="51"/>
+    <w:lsdException w:name="List Table 7 Colorful Accent 2" w:uiPriority="52"/>
+    <w:lsdException w:name="List Table 1 Light Accent 3" w:uiPriority="46"/>
+    <w:lsdException w:name="List Table 2 Accent 3" w:uiPriority="47"/>
+    <w:lsdException w:name="List Table 3 Accent 3" w:uiPriority="48"/>
+    <w:lsdException w:name="List Table 4 Accent 3" w:uiPriority="49"/>
+    <w:lsdException w:name="List Table 5 Dark Accent 3" w:uiPriority="50"/>
+    <w:lsdException w:name="List Table 6 Colorful Accent 3" w:uiPriority="51"/>
+    <w:lsdException w:name="List Table 7 Colorful Accent 3" w:uiPriority="52"/>
+    <w:lsdException w:name="List Table 1 Light Accent 4" w:uiPriority="46"/>
+    <w:lsdException w:name="List Table 2 Accent 4" w:uiPriority="47"/>
+    <w:lsdException w:name="List Table 3 Accent 4" w:uiPriority="48"/>
+    <w:lsdException w:name="List Table 4 Accent 4" w:uiPriority="49"/>
+    <w:lsdException w:name="List Table 5 Dark Accent 4" w:uiPriority="50"/>
+    <w:lsdException w:name="List Table 6 Colorful Accent 4" w:uiPriority="51"/>
+    <w:lsdException w:name="List Table 7 Colorful Accent 4" w:uiPriority="52"/>
+    <w:lsdException w:name="List Table 1 Light Accent 5" w:uiPriority="46"/>
+    <w:lsdException w:name="List Table 2 Accent 5" w:uiPriority="47"/>
+    <w:lsdException w:name="List Table 3 Accent 5" w:uiPriority="48"/>
+    <w:lsdException w:name="List Table 4 Accent 5" w:uiPriority="49"/>
+    <w:lsdException w:name="List Table 5 Dark Accent 5" w:uiPriority="50"/>
+    <w:lsdException w:name="List Table 6 Colorful Accent 5" w:uiPriority="51"/>
+    <w:lsdException w:name="List Table 7 Colorful Accent 5" w:uiPriority="52"/>
+    <w:lsdException w:name="List Table 1 Light Accent 6" w:uiPriority="46"/>
+    <w:lsdException w:name="List Table 2 Accent 6" w:uiPriority="47"/>
+    <w:lsdException w:name="List Table 3 Accent 6" w:uiPriority="48"/>
+    <w:lsdException w:name="List Table 4 Accent 6" w:uiPriority="49"/>
+    <w:lsdException w:name="List Table 5 Dark Accent 6" w:uiPriority="50"/>
+    <w:lsdException w:name="List Table 6 Colorful Accent 6" w:uiPriority="51"/>
+    <w:lsdException w:name="List Table 7 Colorful Accent 6" w:uiPriority="52"/>
   </w:latentStyles>
   <w:style w:type="paragraph" w:default="1" w:styleId="Normal">
     <w:name w:val="Normal"/>
@@ -2680,11 +3144,11 @@
       <w:sz w:val="26"/>
     </w:rPr>
   </w:style>
-  <w:style w:type="paragraph" w:styleId="Heading1">
+  <w:style w:type="paragraph" w:styleId="Titre1">
     <w:name w:val="heading 1"/>
     <w:basedOn w:val="Normal"/>
     <w:next w:val="Normal"/>
-    <w:link w:val="Heading1Char"/>
+    <w:link w:val="Titre1Car"/>
     <w:autoRedefine/>
     <w:uiPriority w:val="9"/>
     <w:qFormat/>
@@ -2705,11 +3169,11 @@
       <w:szCs w:val="28"/>
     </w:rPr>
   </w:style>
-  <w:style w:type="paragraph" w:styleId="Heading2">
+  <w:style w:type="paragraph" w:styleId="Titre2">
     <w:name w:val="heading 2"/>
     <w:basedOn w:val="Normal"/>
     <w:next w:val="Normal"/>
-    <w:link w:val="Heading2Char"/>
+    <w:link w:val="Titre2Car"/>
     <w:uiPriority w:val="9"/>
     <w:unhideWhenUsed/>
     <w:qFormat/>
@@ -2730,11 +3194,11 @@
       <w:szCs w:val="26"/>
     </w:rPr>
   </w:style>
-  <w:style w:type="paragraph" w:styleId="Heading3">
+  <w:style w:type="paragraph" w:styleId="Titre3">
     <w:name w:val="heading 3"/>
     <w:basedOn w:val="Normal"/>
     <w:next w:val="Normal"/>
-    <w:link w:val="Heading3Char"/>
+    <w:link w:val="Titre3Car"/>
     <w:uiPriority w:val="9"/>
     <w:unhideWhenUsed/>
     <w:qFormat/>
@@ -2754,11 +3218,11 @@
       <w:u w:val="wave"/>
     </w:rPr>
   </w:style>
-  <w:style w:type="paragraph" w:styleId="Heading4">
+  <w:style w:type="paragraph" w:styleId="Titre4">
     <w:name w:val="heading 4"/>
     <w:basedOn w:val="Normal"/>
     <w:next w:val="Normal"/>
-    <w:link w:val="Heading4Char"/>
+    <w:link w:val="Titre4Car"/>
     <w:uiPriority w:val="9"/>
     <w:unhideWhenUsed/>
     <w:qFormat/>
@@ -2780,18 +3244,17 @@
       <w:u w:val="dottedHeavy"/>
     </w:rPr>
   </w:style>
-  <w:style w:type="character" w:default="1" w:styleId="DefaultParagraphFont">
+  <w:style w:type="character" w:default="1" w:styleId="Policepardfaut">
     <w:name w:val="Default Paragraph Font"/>
     <w:uiPriority w:val="1"/>
     <w:semiHidden/>
     <w:unhideWhenUsed/>
   </w:style>
-  <w:style w:type="table" w:default="1" w:styleId="TableNormal">
+  <w:style w:type="table" w:default="1" w:styleId="TableauNormal">
     <w:name w:val="Normal Table"/>
     <w:uiPriority w:val="99"/>
     <w:semiHidden/>
     <w:unhideWhenUsed/>
-    <w:qFormat/>
     <w:tblPr>
       <w:tblInd w:w="0" w:type="dxa"/>
       <w:tblCellMar>
@@ -2802,7 +3265,7 @@
       </w:tblCellMar>
     </w:tblPr>
   </w:style>
-  <w:style w:type="numbering" w:default="1" w:styleId="NoList">
+  <w:style w:type="numbering" w:default="1" w:styleId="Aucuneliste">
     <w:name w:val="No List"/>
     <w:uiPriority w:val="99"/>
     <w:semiHidden/>
@@ -2817,10 +3280,10 @@
       <w:rFonts w:ascii="DejaVu Sans Mono" w:hAnsi="DejaVu Sans Mono" w:cs="DejaVu Sans Mono"/>
     </w:rPr>
   </w:style>
-  <w:style w:type="character" w:customStyle="1" w:styleId="Heading1Char">
-    <w:name w:val="Heading 1 Char"/>
-    <w:basedOn w:val="DefaultParagraphFont"/>
-    <w:link w:val="Heading1"/>
+  <w:style w:type="character" w:customStyle="1" w:styleId="Titre1Car">
+    <w:name w:val="Titre 1 Car"/>
+    <w:basedOn w:val="Policepardfaut"/>
+    <w:link w:val="Titre1"/>
     <w:uiPriority w:val="9"/>
     <w:rsid w:val="00513C0B"/>
     <w:rPr>
@@ -2832,10 +3295,10 @@
       <w:szCs w:val="28"/>
     </w:rPr>
   </w:style>
-  <w:style w:type="character" w:customStyle="1" w:styleId="Heading2Char">
-    <w:name w:val="Heading 2 Char"/>
-    <w:basedOn w:val="DefaultParagraphFont"/>
-    <w:link w:val="Heading2"/>
+  <w:style w:type="character" w:customStyle="1" w:styleId="Titre2Car">
+    <w:name w:val="Titre 2 Car"/>
+    <w:basedOn w:val="Policepardfaut"/>
+    <w:link w:val="Titre2"/>
     <w:uiPriority w:val="9"/>
     <w:rsid w:val="00513C0B"/>
     <w:rPr>
@@ -2847,10 +3310,10 @@
       <w:szCs w:val="26"/>
     </w:rPr>
   </w:style>
-  <w:style w:type="character" w:customStyle="1" w:styleId="Heading3Char">
-    <w:name w:val="Heading 3 Char"/>
-    <w:basedOn w:val="DefaultParagraphFont"/>
-    <w:link w:val="Heading3"/>
+  <w:style w:type="character" w:customStyle="1" w:styleId="Titre3Car">
+    <w:name w:val="Titre 3 Car"/>
+    <w:basedOn w:val="Policepardfaut"/>
+    <w:link w:val="Titre3"/>
     <w:uiPriority w:val="9"/>
     <w:rsid w:val="00513C0B"/>
     <w:rPr>
@@ -2862,10 +3325,10 @@
       <w:u w:val="wave"/>
     </w:rPr>
   </w:style>
-  <w:style w:type="character" w:customStyle="1" w:styleId="Heading4Char">
-    <w:name w:val="Heading 4 Char"/>
-    <w:basedOn w:val="DefaultParagraphFont"/>
-    <w:link w:val="Heading4"/>
+  <w:style w:type="character" w:customStyle="1" w:styleId="Titre4Car">
+    <w:name w:val="Titre 4 Car"/>
+    <w:basedOn w:val="Policepardfaut"/>
+    <w:link w:val="Titre4"/>
     <w:uiPriority w:val="9"/>
     <w:rsid w:val="00513C0B"/>
     <w:rPr>
@@ -2921,11 +3384,11 @@
       <w:sz w:val="24"/>
     </w:rPr>
   </w:style>
-  <w:style w:type="paragraph" w:styleId="Title">
+  <w:style w:type="paragraph" w:styleId="Titre">
     <w:name w:val="Title"/>
     <w:basedOn w:val="Normal"/>
     <w:next w:val="Normal"/>
-    <w:link w:val="TitleChar"/>
+    <w:link w:val="TitreCar"/>
     <w:uiPriority w:val="10"/>
     <w:qFormat/>
     <w:rsid w:val="00513C0B"/>
@@ -2947,10 +3410,10 @@
       <w:szCs w:val="52"/>
     </w:rPr>
   </w:style>
-  <w:style w:type="character" w:customStyle="1" w:styleId="TitleChar">
-    <w:name w:val="Title Char"/>
-    <w:basedOn w:val="DefaultParagraphFont"/>
-    <w:link w:val="Title"/>
+  <w:style w:type="character" w:customStyle="1" w:styleId="TitreCar">
+    <w:name w:val="Titre Car"/>
+    <w:basedOn w:val="Policepardfaut"/>
+    <w:link w:val="Titre"/>
     <w:uiPriority w:val="10"/>
     <w:rsid w:val="00513C0B"/>
     <w:rPr>
@@ -2963,10 +3426,10 @@
       <w:szCs w:val="52"/>
     </w:rPr>
   </w:style>
-  <w:style w:type="paragraph" w:styleId="BalloonText">
+  <w:style w:type="paragraph" w:styleId="Textedebulles">
     <w:name w:val="Balloon Text"/>
     <w:basedOn w:val="Normal"/>
-    <w:link w:val="BalloonTextChar"/>
+    <w:link w:val="TextedebullesCar"/>
     <w:uiPriority w:val="99"/>
     <w:semiHidden/>
     <w:unhideWhenUsed/>
@@ -2980,10 +3443,10 @@
       <w:szCs w:val="16"/>
     </w:rPr>
   </w:style>
-  <w:style w:type="character" w:customStyle="1" w:styleId="BalloonTextChar">
-    <w:name w:val="Balloon Text Char"/>
-    <w:basedOn w:val="DefaultParagraphFont"/>
-    <w:link w:val="BalloonText"/>
+  <w:style w:type="character" w:customStyle="1" w:styleId="TextedebullesCar">
+    <w:name w:val="Texte de bulles Car"/>
+    <w:basedOn w:val="Policepardfaut"/>
+    <w:link w:val="Textedebulles"/>
     <w:uiPriority w:val="99"/>
     <w:semiHidden/>
     <w:rsid w:val="00037A8C"/>
@@ -2993,7 +3456,7 @@
       <w:szCs w:val="16"/>
     </w:rPr>
   </w:style>
-  <w:style w:type="paragraph" w:styleId="NoSpacing">
+  <w:style w:type="paragraph" w:styleId="Sansinterligne">
     <w:name w:val="No Spacing"/>
     <w:uiPriority w:val="1"/>
     <w:qFormat/>
@@ -3005,7 +3468,7 @@
       <w:sz w:val="26"/>
     </w:rPr>
   </w:style>
-  <w:style w:type="paragraph" w:styleId="ListParagraph">
+  <w:style w:type="paragraph" w:styleId="Paragraphedeliste">
     <w:name w:val="List Paragraph"/>
     <w:basedOn w:val="Normal"/>
     <w:uiPriority w:val="34"/>
@@ -3015,196 +3478,6 @@
       <w:ind w:left="720"/>
       <w:contextualSpacing/>
     </w:pPr>
-  </w:style>
-</w:styles>
-</file>
-
-<file path=word/stylesWithEffects.xml><?xml version="1.0" encoding="utf-8"?>
-<w:styles xmlns:wpc="http://schemas.microsoft.com/office/word/2010/wordprocessingCanvas" xmlns:mc="http://schemas.openxmlformats.org/markup-compatibility/2006" xmlns:o="urn:schemas-microsoft-com:office:office" xmlns:r="http://schemas.openxmlformats.org/officeDocument/2006/relationships" xmlns:m="http://schemas.openxmlformats.org/officeDocument/2006/math" xmlns:v="urn:schemas-microsoft-com:vml" xmlns:wp14="http://schemas.microsoft.com/office/word/2010/wordprocessingDrawing" xmlns:wp="http://schemas.openxmlformats.org/drawingml/2006/wordprocessingDrawing" xmlns:w10="urn:schemas-microsoft-com:office:word" xmlns:w="http://schemas.openxmlformats.org/wordprocessingml/2006/main" xmlns:w14="http://schemas.microsoft.com/office/word/2010/wordml" xmlns:wpg="http://schemas.microsoft.com/office/word/2010/wordprocessingGroup" xmlns:wpi="http://schemas.microsoft.com/office/word/2010/wordprocessingInk" xmlns:wne="http://schemas.microsoft.com/office/word/2006/wordml" xmlns:wps="http://schemas.microsoft.com/office/word/2010/wordprocessingShape" mc:Ignorable="w14 wp14">
-  <w:docDefaults>
-    <w:rPrDefault>
-      <w:rPr>
-        <w:rFonts w:asciiTheme="minorHAnsi" w:eastAsiaTheme="minorEastAsia" w:hAnsiTheme="minorHAnsi" w:cstheme="minorBidi"/>
-        <w:sz w:val="22"/>
-        <w:szCs w:val="22"/>
-        <w:lang w:val="fr-FR" w:eastAsia="fr-FR" w:bidi="ar-SA"/>
-      </w:rPr>
-    </w:rPrDefault>
-    <w:pPrDefault>
-      <w:pPr>
-        <w:spacing w:after="200" w:line="276" w:lineRule="auto"/>
-      </w:pPr>
-    </w:pPrDefault>
-  </w:docDefaults>
-  <w:latentStyles w:defLockedState="0" w:defUIPriority="99" w:defSemiHidden="1" w:defUnhideWhenUsed="1" w:defQFormat="0" w:count="267">
-    <w:lsdException w:name="Normal" w:semiHidden="0" w:uiPriority="0" w:unhideWhenUsed="0" w:qFormat="1"/>
-    <w:lsdException w:name="heading 1" w:semiHidden="0" w:uiPriority="9" w:unhideWhenUsed="0" w:qFormat="1"/>
-    <w:lsdException w:name="heading 2" w:uiPriority="9" w:qFormat="1"/>
-    <w:lsdException w:name="heading 3" w:uiPriority="9" w:qFormat="1"/>
-    <w:lsdException w:name="heading 4" w:uiPriority="9" w:qFormat="1"/>
-    <w:lsdException w:name="heading 5" w:uiPriority="9" w:qFormat="1"/>
-    <w:lsdException w:name="heading 6" w:uiPriority="9" w:qFormat="1"/>
-    <w:lsdException w:name="heading 7" w:uiPriority="9" w:qFormat="1"/>
-    <w:lsdException w:name="heading 8" w:uiPriority="9" w:qFormat="1"/>
-    <w:lsdException w:name="heading 9" w:uiPriority="9" w:qFormat="1"/>
-    <w:lsdException w:name="toc 1" w:uiPriority="39"/>
-    <w:lsdException w:name="toc 2" w:uiPriority="39"/>
-    <w:lsdException w:name="toc 3" w:uiPriority="39"/>
-    <w:lsdException w:name="toc 4" w:uiPriority="39"/>
-    <w:lsdException w:name="toc 5" w:uiPriority="39"/>
-    <w:lsdException w:name="toc 6" w:uiPriority="39"/>
-    <w:lsdException w:name="toc 7" w:uiPriority="39"/>
-    <w:lsdException w:name="toc 8" w:uiPriority="39"/>
-    <w:lsdException w:name="toc 9" w:uiPriority="39"/>
-    <w:lsdException w:name="caption" w:uiPriority="35" w:qFormat="1"/>
-    <w:lsdException w:name="Title" w:semiHidden="0" w:uiPriority="10" w:unhideWhenUsed="0" w:qFormat="1"/>
-    <w:lsdException w:name="Default Paragraph Font" w:uiPriority="1"/>
-    <w:lsdException w:name="Subtitle" w:semiHidden="0" w:uiPriority="11" w:unhideWhenUsed="0" w:qFormat="1"/>
-    <w:lsdException w:name="Strong" w:semiHidden="0" w:uiPriority="22" w:unhideWhenUsed="0" w:qFormat="1"/>
-    <w:lsdException w:name="Emphasis" w:semiHidden="0" w:uiPriority="20" w:unhideWhenUsed="0" w:qFormat="1"/>
-    <w:lsdException w:name="Table Grid" w:semiHidden="0" w:uiPriority="59" w:unhideWhenUsed="0"/>
-    <w:lsdException w:name="Placeholder Text" w:unhideWhenUsed="0"/>
-    <w:lsdException w:name="No Spacing" w:semiHidden="0" w:uiPriority="1" w:unhideWhenUsed="0" w:qFormat="1"/>
-    <w:lsdException w:name="Light Shading" w:semiHidden="0" w:uiPriority="60" w:unhideWhenUsed="0"/>
-    <w:lsdException w:name="Light List" w:semiHidden="0" w:uiPriority="61" w:unhideWhenUsed="0"/>
-    <w:lsdException w:name="Light Grid" w:semiHidden="0" w:uiPriority="62" w:unhideWhenUsed="0"/>
-    <w:lsdException w:name="Medium Shading 1" w:semiHidden="0" w:uiPriority="63" w:unhideWhenUsed="0"/>
-    <w:lsdException w:name="Medium Shading 2" w:semiHidden="0" w:uiPriority="64" w:unhideWhenUsed="0"/>
-    <w:lsdException w:name="Medium List 1" w:semiHidden="0" w:uiPriority="65" w:unhideWhenUsed="0"/>
-    <w:lsdException w:name="Medium List 2" w:semiHidden="0" w:uiPriority="66" w:unhideWhenUsed="0"/>
-    <w:lsdException w:name="Medium Grid 1" w:semiHidden="0" w:uiPriority="67" w:unhideWhenUsed="0"/>
-    <w:lsdException w:name="Medium Grid 2" w:semiHidden="0" w:uiPriority="68" w:unhideWhenUsed="0"/>
-    <w:lsdException w:name="Medium Grid 3" w:semiHidden="0" w:uiPriority="69" w:unhideWhenUsed="0"/>
-    <w:lsdException w:name="Dark List" w:semiHidden="0" w:uiPriority="70" w:unhideWhenUsed="0"/>
-    <w:lsdException w:name="Colorful Shading" w:semiHidden="0" w:uiPriority="71" w:unhideWhenUsed="0"/>
-    <w:lsdException w:name="Colorful List" w:semiHidden="0" w:uiPriority="72" w:unhideWhenUsed="0"/>
-    <w:lsdException w:name="Colorful Grid" w:semiHidden="0" w:uiPriority="73" w:unhideWhenUsed="0"/>
-    <w:lsdException w:name="Light Shading Accent 1" w:semiHidden="0" w:uiPriority="60" w:unhideWhenUsed="0"/>
-    <w:lsdException w:name="Light List Accent 1" w:semiHidden="0" w:uiPriority="61" w:unhideWhenUsed="0"/>
-    <w:lsdException w:name="Light Grid Accent 1" w:semiHidden="0" w:uiPriority="62" w:unhideWhenUsed="0"/>
-    <w:lsdException w:name="Medium Shading 1 Accent 1" w:semiHidden="0" w:uiPriority="63" w:unhideWhenUsed="0"/>
-    <w:lsdException w:name="Medium Shading 2 Accent 1" w:semiHidden="0" w:uiPriority="64" w:unhideWhenUsed="0"/>
-    <w:lsdException w:name="Medium List 1 Accent 1" w:semiHidden="0" w:uiPriority="65" w:unhideWhenUsed="0"/>
-    <w:lsdException w:name="Revision" w:unhideWhenUsed="0"/>
-    <w:lsdException w:name="List Paragraph" w:semiHidden="0" w:uiPriority="34" w:unhideWhenUsed="0" w:qFormat="1"/>
-    <w:lsdException w:name="Quote" w:semiHidden="0" w:uiPriority="29" w:unhideWhenUsed="0" w:qFormat="1"/>
-    <w:lsdException w:name="Intense Quote" w:semiHidden="0" w:uiPriority="30" w:unhideWhenUsed="0" w:qFormat="1"/>
-    <w:lsdException w:name="Medium List 2 Accent 1" w:semiHidden="0" w:uiPriority="66" w:unhideWhenUsed="0"/>
-    <w:lsdException w:name="Medium Grid 1 Accent 1" w:semiHidden="0" w:uiPriority="67" w:unhideWhenUsed="0"/>
-    <w:lsdException w:name="Medium Grid 2 Accent 1" w:semiHidden="0" w:uiPriority="68" w:unhideWhenUsed="0"/>
-    <w:lsdException w:name="Medium Grid 3 Accent 1" w:semiHidden="0" w:uiPriority="69" w:unhideWhenUsed="0"/>
-    <w:lsdException w:name="Dark List Accent 1" w:semiHidden="0" w:uiPriority="70" w:unhideWhenUsed="0"/>
-    <w:lsdException w:name="Colorful Shading Accent 1" w:semiHidden="0" w:uiPriority="71" w:unhideWhenUsed="0"/>
-    <w:lsdException w:name="Colorful List Accent 1" w:semiHidden="0" w:uiPriority="72" w:unhideWhenUsed="0"/>
-    <w:lsdException w:name="Colorful Grid Accent 1" w:semiHidden="0" w:uiPriority="73" w:unhideWhenUsed="0"/>
-    <w:lsdException w:name="Light Shading Accent 2" w:semiHidden="0" w:uiPriority="60" w:unhideWhenUsed="0"/>
-    <w:lsdException w:name="Light List Accent 2" w:semiHidden="0" w:uiPriority="61" w:unhideWhenUsed="0"/>
-    <w:lsdException w:name="Light Grid Accent 2" w:semiHidden="0" w:uiPriority="62" w:unhideWhenUsed="0"/>
-    <w:lsdException w:name="Medium Shading 1 Accent 2" w:semiHidden="0" w:uiPriority="63" w:unhideWhenUsed="0"/>
-    <w:lsdException w:name="Medium Shading 2 Accent 2" w:semiHidden="0" w:uiPriority="64" w:unhideWhenUsed="0"/>
-    <w:lsdException w:name="Medium List 1 Accent 2" w:semiHidden="0" w:uiPriority="65" w:unhideWhenUsed="0"/>
-    <w:lsdException w:name="Medium List 2 Accent 2" w:semiHidden="0" w:uiPriority="66" w:unhideWhenUsed="0"/>
-    <w:lsdException w:name="Medium Grid 1 Accent 2" w:semiHidden="0" w:uiPriority="67" w:unhideWhenUsed="0"/>
-    <w:lsdException w:name="Medium Grid 2 Accent 2" w:semiHidden="0" w:uiPriority="68" w:unhideWhenUsed="0"/>
-    <w:lsdException w:name="Medium Grid 3 Accent 2" w:semiHidden="0" w:uiPriority="69" w:unhideWhenUsed="0"/>
-    <w:lsdException w:name="Dark List Accent 2" w:semiHidden="0" w:uiPriority="70" w:unhideWhenUsed="0"/>
-    <w:lsdException w:name="Colorful Shading Accent 2" w:semiHidden="0" w:uiPriority="71" w:unhideWhenUsed="0"/>
-    <w:lsdException w:name="Colorful List Accent 2" w:semiHidden="0" w:uiPriority="72" w:unhideWhenUsed="0"/>
-    <w:lsdException w:name="Colorful Grid Accent 2" w:semiHidden="0" w:uiPriority="73" w:unhideWhenUsed="0"/>
-    <w:lsdException w:name="Light Shading Accent 3" w:semiHidden="0" w:uiPriority="60" w:unhideWhenUsed="0"/>
-    <w:lsdException w:name="Light List Accent 3" w:semiHidden="0" w:uiPriority="61" w:unhideWhenUsed="0"/>
-    <w:lsdException w:name="Light Grid Accent 3" w:semiHidden="0" w:uiPriority="62" w:unhideWhenUsed="0"/>
-    <w:lsdException w:name="Medium Shading 1 Accent 3" w:semiHidden="0" w:uiPriority="63" w:unhideWhenUsed="0"/>
-    <w:lsdException w:name="Medium Shading 2 Accent 3" w:semiHidden="0" w:uiPriority="64" w:unhideWhenUsed="0"/>
-    <w:lsdException w:name="Medium List 1 Accent 3" w:semiHidden="0" w:uiPriority="65" w:unhideWhenUsed="0"/>
-    <w:lsdException w:name="Medium List 2 Accent 3" w:semiHidden="0" w:uiPriority="66" w:unhideWhenUsed="0"/>
-    <w:lsdException w:name="Medium Grid 1 Accent 3" w:semiHidden="0" w:uiPriority="67" w:unhideWhenUsed="0"/>
-    <w:lsdException w:name="Medium Grid 2 Accent 3" w:semiHidden="0" w:uiPriority="68" w:unhideWhenUsed="0"/>
-    <w:lsdException w:name="Medium Grid 3 Accent 3" w:semiHidden="0" w:uiPriority="69" w:unhideWhenUsed="0"/>
-    <w:lsdException w:name="Dark List Accent 3" w:semiHidden="0" w:uiPriority="70" w:unhideWhenUsed="0"/>
-    <w:lsdException w:name="Colorful Shading Accent 3" w:semiHidden="0" w:uiPriority="71" w:unhideWhenUsed="0"/>
-    <w:lsdException w:name="Colorful List Accent 3" w:semiHidden="0" w:uiPriority="72" w:unhideWhenUsed="0"/>
-    <w:lsdException w:name="Colorful Grid Accent 3" w:semiHidden="0" w:uiPriority="73" w:unhideWhenUsed="0"/>
-    <w:lsdException w:name="Light Shading Accent 4" w:semiHidden="0" w:uiPriority="60" w:unhideWhenUsed="0"/>
-    <w:lsdException w:name="Light List Accent 4" w:semiHidden="0" w:uiPriority="61" w:unhideWhenUsed="0"/>
-    <w:lsdException w:name="Light Grid Accent 4" w:semiHidden="0" w:uiPriority="62" w:unhideWhenUsed="0"/>
-    <w:lsdException w:name="Medium Shading 1 Accent 4" w:semiHidden="0" w:uiPriority="63" w:unhideWhenUsed="0"/>
-    <w:lsdException w:name="Medium Shading 2 Accent 4" w:semiHidden="0" w:uiPriority="64" w:unhideWhenUsed="0"/>
-    <w:lsdException w:name="Medium List 1 Accent 4" w:semiHidden="0" w:uiPriority="65" w:unhideWhenUsed="0"/>
-    <w:lsdException w:name="Medium List 2 Accent 4" w:semiHidden="0" w:uiPriority="66" w:unhideWhenUsed="0"/>
-    <w:lsdException w:name="Medium Grid 1 Accent 4" w:semiHidden="0" w:uiPriority="67" w:unhideWhenUsed="0"/>
-    <w:lsdException w:name="Medium Grid 2 Accent 4" w:semiHidden="0" w:uiPriority="68" w:unhideWhenUsed="0"/>
-    <w:lsdException w:name="Medium Grid 3 Accent 4" w:semiHidden="0" w:uiPriority="69" w:unhideWhenUsed="0"/>
-    <w:lsdException w:name="Dark List Accent 4" w:semiHidden="0" w:uiPriority="70" w:unhideWhenUsed="0"/>
-    <w:lsdException w:name="Colorful Shading Accent 4" w:semiHidden="0" w:uiPriority="71" w:unhideWhenUsed="0"/>
-    <w:lsdException w:name="Colorful List Accent 4" w:semiHidden="0" w:uiPriority="72" w:unhideWhenUsed="0"/>
-    <w:lsdException w:name="Colorful Grid Accent 4" w:semiHidden="0" w:uiPriority="73" w:unhideWhenUsed="0"/>
-    <w:lsdException w:name="Light Shading Accent 5" w:semiHidden="0" w:uiPriority="60" w:unhideWhenUsed="0"/>
-    <w:lsdException w:name="Light List Accent 5" w:semiHidden="0" w:uiPriority="61" w:unhideWhenUsed="0"/>
-    <w:lsdException w:name="Light Grid Accent 5" w:semiHidden="0" w:uiPriority="62" w:unhideWhenUsed="0"/>
-    <w:lsdException w:name="Medium Shading 1 Accent 5" w:semiHidden="0" w:uiPriority="63" w:unhideWhenUsed="0"/>
-    <w:lsdException w:name="Medium Shading 2 Accent 5" w:semiHidden="0" w:uiPriority="64" w:unhideWhenUsed="0"/>
-    <w:lsdException w:name="Medium List 1 Accent 5" w:semiHidden="0" w:uiPriority="65" w:unhideWhenUsed="0"/>
-    <w:lsdException w:name="Medium List 2 Accent 5" w:semiHidden="0" w:uiPriority="66" w:unhideWhenUsed="0"/>
-    <w:lsdException w:name="Medium Grid 1 Accent 5" w:semiHidden="0" w:uiPriority="67" w:unhideWhenUsed="0"/>
-    <w:lsdException w:name="Medium Grid 2 Accent 5" w:semiHidden="0" w:uiPriority="68" w:unhideWhenUsed="0"/>
-    <w:lsdException w:name="Medium Grid 3 Accent 5" w:semiHidden="0" w:uiPriority="69" w:unhideWhenUsed="0"/>
-    <w:lsdException w:name="Dark List Accent 5" w:semiHidden="0" w:uiPriority="70" w:unhideWhenUsed="0"/>
-    <w:lsdException w:name="Colorful Shading Accent 5" w:semiHidden="0" w:uiPriority="71" w:unhideWhenUsed="0"/>
-    <w:lsdException w:name="Colorful List Accent 5" w:semiHidden="0" w:uiPriority="72" w:unhideWhenUsed="0"/>
-    <w:lsdException w:name="Colorful Grid Accent 5" w:semiHidden="0" w:uiPriority="73" w:unhideWhenUsed="0"/>
-    <w:lsdException w:name="Light Shading Accent 6" w:semiHidden="0" w:uiPriority="60" w:unhideWhenUsed="0"/>
-    <w:lsdException w:name="Light List Accent 6" w:semiHidden="0" w:uiPriority="61" w:unhideWhenUsed="0"/>
-    <w:lsdException w:name="Light Grid Accent 6" w:semiHidden="0" w:uiPriority="62" w:unhideWhenUsed="0"/>
-    <w:lsdException w:name="Medium Shading 1 Accent 6" w:semiHidden="0" w:uiPriority="63" w:unhideWhenUsed="0"/>
-    <w:lsdException w:name="Medium Shading 2 Accent 6" w:semiHidden="0" w:uiPriority="64" w:unhideWhenUsed="0"/>
-    <w:lsdException w:name="Medium List 1 Accent 6" w:semiHidden="0" w:uiPriority="65" w:unhideWhenUsed="0"/>
-    <w:lsdException w:name="Medium List 2 Accent 6" w:semiHidden="0" w:uiPriority="66" w:unhideWhenUsed="0"/>
-    <w:lsdException w:name="Medium Grid 1 Accent 6" w:semiHidden="0" w:uiPriority="67" w:unhideWhenUsed="0"/>
-    <w:lsdException w:name="Medium Grid 2 Accent 6" w:semiHidden="0" w:uiPriority="68" w:unhideWhenUsed="0"/>
-    <w:lsdException w:name="Medium Grid 3 Accent 6" w:semiHidden="0" w:uiPriority="69" w:unhideWhenUsed="0"/>
-    <w:lsdException w:name="Dark List Accent 6" w:semiHidden="0" w:uiPriority="70" w:unhideWhenUsed="0"/>
-    <w:lsdException w:name="Colorful Shading Accent 6" w:semiHidden="0" w:uiPriority="71" w:unhideWhenUsed="0"/>
-    <w:lsdException w:name="Colorful List Accent 6" w:semiHidden="0" w:uiPriority="72" w:unhideWhenUsed="0"/>
-    <w:lsdException w:name="Colorful Grid Accent 6" w:semiHidden="0" w:uiPriority="73" w:unhideWhenUsed="0"/>
-    <w:lsdException w:name="Subtle Emphasis" w:semiHidden="0" w:uiPriority="19" w:unhideWhenUsed="0" w:qFormat="1"/>
-    <w:lsdException w:name="Intense Emphasis" w:semiHidden="0" w:uiPriority="21" w:unhideWhenUsed="0" w:qFormat="1"/>
-    <w:lsdException w:name="Subtle Reference" w:semiHidden="0" w:uiPriority="31" w:unhideWhenUsed="0" w:qFormat="1"/>
-    <w:lsdException w:name="Intense Reference" w:semiHidden="0" w:uiPriority="32" w:unhideWhenUsed="0" w:qFormat="1"/>
-    <w:lsdException w:name="Book Title" w:semiHidden="0" w:uiPriority="33" w:unhideWhenUsed="0" w:qFormat="1"/>
-    <w:lsdException w:name="Bibliography" w:uiPriority="37"/>
-    <w:lsdException w:name="TOC Heading" w:uiPriority="39" w:qFormat="1"/>
-  </w:latentStyles>
-  <w:style w:type="paragraph" w:default="1" w:styleId="Normal">
-    <w:name w:val="Normal"/>
-    <w:qFormat/>
-  </w:style>
-  <w:style w:type="character" w:default="1" w:styleId="DefaultParagraphFont">
-    <w:name w:val="Default Paragraph Font"/>
-    <w:uiPriority w:val="1"/>
-    <w:semiHidden/>
-    <w:unhideWhenUsed/>
-  </w:style>
-  <w:style w:type="table" w:default="1" w:styleId="TableNormal">
-    <w:name w:val="Normal Table"/>
-    <w:uiPriority w:val="99"/>
-    <w:semiHidden/>
-    <w:unhideWhenUsed/>
-    <w:tblPr>
-      <w:tblInd w:w="0" w:type="dxa"/>
-      <w:tblCellMar>
-        <w:top w:w="0" w:type="dxa"/>
-        <w:left w:w="108" w:type="dxa"/>
-        <w:bottom w:w="0" w:type="dxa"/>
-        <w:right w:w="108" w:type="dxa"/>
-      </w:tblCellMar>
-    </w:tblPr>
-  </w:style>
-  <w:style w:type="numbering" w:default="1" w:styleId="NoList">
-    <w:name w:val="No List"/>
-    <w:uiPriority w:val="99"/>
-    <w:semiHidden/>
-    <w:unhideWhenUsed/>
   </w:style>
 </w:styles>
 </file>
@@ -3497,7 +3770,7 @@
 </file>
 
 <file path=customXml/itemProps1.xml><?xml version="1.0" encoding="utf-8"?>
-<ds:datastoreItem xmlns:ds="http://schemas.openxmlformats.org/officeDocument/2006/customXml" ds:itemID="{67CA4AAE-371A-4DA1-878A-76FBD5F0B8FA}">
+<ds:datastoreItem xmlns:ds="http://schemas.openxmlformats.org/officeDocument/2006/customXml" ds:itemID="{92B4D7E2-FC21-4E0B-A9D9-51CEFDA9B5AB}">
   <ds:schemaRefs>
     <ds:schemaRef ds:uri="http://schemas.openxmlformats.org/officeDocument/2006/bibliography"/>
   </ds:schemaRefs>

</xml_diff>